<commit_message>
RJC comments and changes on first page of the draft.
</commit_message>
<xml_diff>
--- a/GeoscienceInformationNetworkEOS.docx
+++ b/GeoscienceInformationNetworkEOS.docx
@@ -1,6 +1,6 @@
 
 <file path=word/document.xml><?xml version="1.0" encoding="utf-8"?>
-<w:document xmlns:wpc="http://schemas.microsoft.com/office/word/2010/wordprocessingCanvas" xmlns:mc="http://schemas.openxmlformats.org/markup-compatibility/2006" xmlns:o="urn:schemas-microsoft-com:office:office" xmlns:r="http://schemas.openxmlformats.org/officeDocument/2006/relationships" xmlns:m="http://schemas.openxmlformats.org/officeDocument/2006/math" xmlns:v="urn:schemas-microsoft-com:vml" xmlns:wp14="http://schemas.microsoft.com/office/word/2010/wordprocessingDrawing" xmlns:wp="http://schemas.openxmlformats.org/drawingml/2006/wordprocessingDrawing" xmlns:w10="urn:schemas-microsoft-com:office:word" xmlns:w="http://schemas.openxmlformats.org/wordprocessingml/2006/main" xmlns:w14="http://schemas.microsoft.com/office/word/2010/wordml" xmlns:wpg="http://schemas.microsoft.com/office/word/2010/wordprocessingGroup" xmlns:wpi="http://schemas.microsoft.com/office/word/2010/wordprocessingInk" xmlns:wne="http://schemas.microsoft.com/office/word/2006/wordml" xmlns:wps="http://schemas.microsoft.com/office/word/2010/wordprocessingShape" mc:Ignorable="w14 wp14">
+<w:document xmlns:wpc="http://schemas.microsoft.com/office/word/2010/wordprocessingCanvas" xmlns:mo="http://schemas.microsoft.com/office/mac/office/2008/main" xmlns:mc="http://schemas.openxmlformats.org/markup-compatibility/2006" xmlns:mv="urn:schemas-microsoft-com:mac:vml" xmlns:o="urn:schemas-microsoft-com:office:office" xmlns:r="http://schemas.openxmlformats.org/officeDocument/2006/relationships" xmlns:m="http://schemas.openxmlformats.org/officeDocument/2006/math" xmlns:v="urn:schemas-microsoft-com:vml" xmlns:wp14="http://schemas.microsoft.com/office/word/2010/wordprocessingDrawing" xmlns:wp="http://schemas.openxmlformats.org/drawingml/2006/wordprocessingDrawing" xmlns:w10="urn:schemas-microsoft-com:office:word" xmlns:w="http://schemas.openxmlformats.org/wordprocessingml/2006/main" xmlns:w14="http://schemas.microsoft.com/office/word/2010/wordml" xmlns:wpg="http://schemas.microsoft.com/office/word/2010/wordprocessingGroup" xmlns:wpi="http://schemas.microsoft.com/office/word/2010/wordprocessingInk" xmlns:wne="http://schemas.microsoft.com/office/word/2006/wordml" xmlns:wps="http://schemas.microsoft.com/office/word/2010/wordprocessingShape" mc:Ignorable="w14 wp14">
   <w:body>
     <w:p>
       <w:pPr>
@@ -32,10 +32,7 @@
         <w:pStyle w:val="Titlepageinfodescription"/>
       </w:pPr>
       <w:r>
-        <w:t>Stephen M. Richard, authors TBD</w:t>
-      </w:r>
-      <w:r>
-        <w:t xml:space="preserve"> (</w:t>
+        <w:t>Stephen M. Richard, authors TBD (</w:t>
       </w:r>
       <w:r>
         <w:t xml:space="preserve">USGIN </w:t>
@@ -115,7 +112,7 @@
         <w:rPr>
           <w:noProof/>
         </w:rPr>
-        <w:t>7:52 AM</w:t>
+        <w:t>9:12 AM</w:t>
       </w:r>
       <w:r>
         <w:fldChar w:fldCharType="end"/>
@@ -154,15 +151,8 @@
       <w:pPr>
         <w:pStyle w:val="Titlepageinfodescription"/>
       </w:pPr>
-      <w:smartTag w:uri="urn:schemas-microsoft-com:office:smarttags" w:element="place">
-        <w:smartTag w:uri="urn:schemas-microsoft-com:office:smarttags" w:element="State">
-          <w:r>
-            <w:t>Arizona</w:t>
-          </w:r>
-        </w:smartTag>
-      </w:smartTag>
-      <w:r>
-        <w:t xml:space="preserve"> Geological Survey</w:t>
+      <w:r>
+        <w:t>Arizona Geological Survey</w:t>
       </w:r>
     </w:p>
     <w:p>
@@ -189,18 +179,10 @@
       </w:r>
       <w:proofErr w:type="spellEnd"/>
       <w:r>
-        <w:t xml:space="preserve"> Information Network </w:t>
-      </w:r>
-      <w:proofErr w:type="gramStart"/>
-      <w:r>
-        <w:t>(USGIN)</w:t>
-      </w:r>
-      <w:r>
-        <w:t>.</w:t>
-      </w:r>
-      <w:proofErr w:type="gramEnd"/>
-      <w:r>
-        <w:t xml:space="preserve"> Target audience is geoscience community, publication in EOS?</w:t>
+        <w:t xml:space="preserve"> Information Network (USGIN)</w:t>
+      </w:r>
+      <w:r>
+        <w:t>. Target audience is geoscience community, publication in EOS?</w:t>
       </w:r>
     </w:p>
     <w:p>
@@ -220,8 +202,6 @@
       <w:r>
         <w:t>tbd</w:t>
       </w:r>
-      <w:bookmarkStart w:id="0" w:name="_GoBack"/>
-      <w:bookmarkEnd w:id="0"/>
       <w:proofErr w:type="spellEnd"/>
       <w:proofErr w:type="gramEnd"/>
     </w:p>
@@ -229,7 +209,7 @@
       <w:pPr>
         <w:pStyle w:val="Notices"/>
       </w:pPr>
-      <w:bookmarkStart w:id="1" w:name="_Toc254960995"/>
+      <w:bookmarkStart w:id="0" w:name="_Toc254960995"/>
       <w:r>
         <w:lastRenderedPageBreak/>
         <w:t>Revision Histor</w:t>
@@ -237,7 +217,7 @@
       <w:r>
         <w:t>y</w:t>
       </w:r>
-      <w:bookmarkEnd w:id="1"/>
+      <w:bookmarkEnd w:id="0"/>
     </w:p>
     <w:tbl>
       <w:tblPr>
@@ -710,6 +690,15 @@
     <w:p/>
     <w:sdt>
       <w:sdtPr>
+        <w:rPr>
+          <w:rFonts w:asciiTheme="minorHAnsi" w:eastAsiaTheme="minorHAnsi" w:hAnsiTheme="minorHAnsi" w:cstheme="minorBidi"/>
+          <w:b w:val="0"/>
+          <w:bCs w:val="0"/>
+          <w:color w:val="auto"/>
+          <w:sz w:val="22"/>
+          <w:szCs w:val="22"/>
+          <w:lang w:eastAsia="en-US"/>
+        </w:rPr>
         <w:id w:val="-1329508885"/>
         <w:docPartObj>
           <w:docPartGallery w:val="Table of Contents"/>
@@ -718,12 +707,7 @@
       </w:sdtPr>
       <w:sdtEndPr>
         <w:rPr>
-          <w:rFonts w:asciiTheme="minorHAnsi" w:eastAsiaTheme="minorHAnsi" w:hAnsiTheme="minorHAnsi" w:cstheme="minorBidi"/>
           <w:noProof/>
-          <w:color w:val="auto"/>
-          <w:sz w:val="22"/>
-          <w:szCs w:val="22"/>
-          <w:lang w:eastAsia="en-US"/>
         </w:rPr>
       </w:sdtEndPr>
       <w:sdtContent>
@@ -2514,12 +2498,12 @@
       <w:pPr>
         <w:pStyle w:val="Heading1"/>
       </w:pPr>
-      <w:bookmarkStart w:id="2" w:name="_Toc349023739"/>
+      <w:bookmarkStart w:id="1" w:name="_Toc349023739"/>
       <w:r>
         <w:lastRenderedPageBreak/>
         <w:t>Introduction</w:t>
       </w:r>
-      <w:bookmarkEnd w:id="2"/>
+      <w:bookmarkEnd w:id="1"/>
     </w:p>
     <w:p>
       <w:r>
@@ -2546,6 +2530,41 @@
       <w:r>
         <w:t xml:space="preserve"> </w:t>
       </w:r>
+      <w:commentRangeStart w:id="2"/>
+      <w:ins w:id="3" w:author="Ryan Clark" w:date="2013-02-22T09:14:00Z">
+        <w:r>
+          <w:t xml:space="preserve">By agreement on these standard procedures and formats, USGIN aims to make geoscience information more </w:t>
+        </w:r>
+      </w:ins>
+      <w:ins w:id="4" w:author="Ryan Clark" w:date="2013-02-22T09:15:00Z">
+        <w:r>
+          <w:t>accessible</w:t>
+        </w:r>
+      </w:ins>
+      <w:ins w:id="5" w:author="Ryan Clark" w:date="2013-02-22T09:14:00Z">
+        <w:r>
+          <w:t xml:space="preserve"> </w:t>
+        </w:r>
+      </w:ins>
+      <w:ins w:id="6" w:author="Ryan Clark" w:date="2013-02-22T09:15:00Z">
+        <w:r>
+          <w:t>to a community that is broader than only people involved in a specific domain.</w:t>
+        </w:r>
+      </w:ins>
+      <w:commentRangeEnd w:id="2"/>
+      <w:ins w:id="7" w:author="Ryan Clark" w:date="2013-02-22T09:17:00Z">
+        <w:r>
+          <w:rPr>
+            <w:rStyle w:val="CommentReference"/>
+          </w:rPr>
+          <w:commentReference w:id="2"/>
+        </w:r>
+      </w:ins>
+      <w:ins w:id="9" w:author="Ryan Clark" w:date="2013-02-22T09:15:00Z">
+        <w:r>
+          <w:t xml:space="preserve"> </w:t>
+        </w:r>
+      </w:ins>
       <w:r>
         <w:t>This paper is intended to be an overview and introduction that clarifies the</w:t>
       </w:r>
@@ -2555,6 +2574,7 @@
       <w:r>
         <w:t xml:space="preserve"> Geoscience Information Network. </w:t>
       </w:r>
+      <w:commentRangeStart w:id="10"/>
       <w:r>
         <w:t>USGIN is a partnership of the Association of American State Geologists (AASG) and the U.S. Geological Survey (USGS)</w:t>
       </w:r>
@@ -2562,7 +2582,17 @@
         <w:t xml:space="preserve"> with the objective</w:t>
       </w:r>
       <w:r>
-        <w:t xml:space="preserve"> to develop a national geoscience information framework that is distributed, interoperable, uses open source standards and common protocols, respects and acknowledges data ownership, fosters communities of practice to grow, and develops new Web services and clients. USGIN </w:t>
+        <w:t xml:space="preserve"> to develop a national geoscience information framework that is distributed, interoperable, uses open source standards and common protocols, respects and acknowledges data ownership, fosters communities of practice to grow, and develops new Web services and clients.</w:t>
+      </w:r>
+      <w:commentRangeEnd w:id="10"/>
+      <w:r>
+        <w:rPr>
+          <w:rStyle w:val="CommentReference"/>
+        </w:rPr>
+        <w:commentReference w:id="10"/>
+      </w:r>
+      <w:r>
+        <w:t xml:space="preserve"> USGIN </w:t>
       </w:r>
       <w:r>
         <w:t>development has been</w:t>
@@ -2583,33 +2613,391 @@
       </w:r>
     </w:p>
     <w:p>
-      <w:r>
-        <w:t>The USGIN is implemented as a loosely coupled system with public specifications for interfaces, distributed registries, and documented practice. It is a network layered on top of the World Wide Web, designed to allow the independent evolution of system components. The architecture is intended to support a linked open data information ecosystem in which scientists can focus on research, collection of new data, and data synthesis for new knowledge, and data stewards can focus efforts on maintenance, preservation, and data delivery.  Software development is facilitated by standardized data access protocols and interchange formats.</w:t>
+      <w:commentRangeStart w:id="11"/>
+      <w:r>
+        <w:t>The USGIN</w:t>
+      </w:r>
+      <w:commentRangeEnd w:id="11"/>
+      <w:r>
+        <w:rPr>
+          <w:rStyle w:val="CommentReference"/>
+        </w:rPr>
+        <w:commentReference w:id="11"/>
+      </w:r>
+      <w:r>
+        <w:t xml:space="preserve"> is implemented as </w:t>
+      </w:r>
+      <w:commentRangeStart w:id="12"/>
+      <w:r>
+        <w:t>a</w:t>
+      </w:r>
+      <w:commentRangeEnd w:id="12"/>
+      <w:r>
+        <w:rPr>
+          <w:rStyle w:val="CommentReference"/>
+        </w:rPr>
+        <w:commentReference w:id="12"/>
+      </w:r>
+      <w:r>
+        <w:t xml:space="preserve"> </w:t>
+      </w:r>
+      <w:del w:id="13" w:author="Ryan Clark" w:date="2013-02-22T09:20:00Z">
+        <w:r>
+          <w:delText xml:space="preserve">loosely coupled </w:delText>
+        </w:r>
+      </w:del>
+      <w:r>
+        <w:t>system with public specifications for interfaces</w:t>
+      </w:r>
+      <w:ins w:id="14" w:author="Ryan Clark" w:date="2013-02-22T09:19:00Z">
+        <w:r>
+          <w:t xml:space="preserve"> between network nodes</w:t>
+        </w:r>
+      </w:ins>
+      <w:r>
+        <w:t>, distributed registries</w:t>
+      </w:r>
+      <w:ins w:id="15" w:author="Ryan Clark" w:date="2013-02-22T09:19:00Z">
+        <w:r>
+          <w:t xml:space="preserve"> of information resources</w:t>
+        </w:r>
+      </w:ins>
+      <w:r>
+        <w:t>, and documented practice</w:t>
+      </w:r>
+      <w:ins w:id="16" w:author="Ryan Clark" w:date="2013-02-22T09:19:00Z">
+        <w:r>
+          <w:t>s for information exchange</w:t>
+        </w:r>
+      </w:ins>
+      <w:r>
+        <w:t xml:space="preserve">. It is a network layered on top of the World Wide Web, </w:t>
+      </w:r>
+      <w:ins w:id="17" w:author="Ryan Clark" w:date="2013-02-22T09:21:00Z">
+        <w:r>
+          <w:t xml:space="preserve">with a </w:t>
+        </w:r>
+        <w:proofErr w:type="gramStart"/>
+        <w:r>
+          <w:t>loosely-coupled</w:t>
+        </w:r>
+        <w:proofErr w:type="gramEnd"/>
+        <w:r>
+          <w:t xml:space="preserve"> </w:t>
+        </w:r>
+      </w:ins>
+      <w:r>
+        <w:t>design</w:t>
+      </w:r>
+      <w:ins w:id="18" w:author="Ryan Clark" w:date="2013-02-22T09:21:00Z">
+        <w:r>
+          <w:t xml:space="preserve"> intend</w:t>
+        </w:r>
+      </w:ins>
+      <w:r>
+        <w:t xml:space="preserve">ed to allow the independent evolution of </w:t>
+      </w:r>
+      <w:ins w:id="19" w:author="Ryan Clark" w:date="2013-02-22T09:21:00Z">
+        <w:r>
+          <w:t xml:space="preserve">different </w:t>
+        </w:r>
+      </w:ins>
+      <w:r>
+        <w:t xml:space="preserve">system components. The architecture is intended to support a </w:t>
+      </w:r>
+      <w:commentRangeStart w:id="20"/>
+      <w:r>
+        <w:t>linked open data</w:t>
+      </w:r>
+      <w:commentRangeEnd w:id="20"/>
+      <w:r>
+        <w:rPr>
+          <w:rStyle w:val="CommentReference"/>
+        </w:rPr>
+        <w:commentReference w:id="20"/>
+      </w:r>
+      <w:r>
+        <w:t xml:space="preserve"> information ecosystem </w:t>
+      </w:r>
+      <w:del w:id="21" w:author="Ryan Clark" w:date="2013-02-22T09:24:00Z">
+        <w:r>
+          <w:delText xml:space="preserve">in </w:delText>
+        </w:r>
+      </w:del>
+      <w:proofErr w:type="gramStart"/>
+      <w:r>
+        <w:t>which</w:t>
+      </w:r>
+      <w:proofErr w:type="gramEnd"/>
+      <w:r>
+        <w:t xml:space="preserve"> </w:t>
+      </w:r>
+      <w:ins w:id="22" w:author="Ryan Clark" w:date="2013-02-22T09:24:00Z">
+        <w:r>
+          <w:t xml:space="preserve">simplifies data discovery and analysis so that </w:t>
+        </w:r>
+      </w:ins>
+      <w:r>
+        <w:t xml:space="preserve">scientists can focus on research, collection of new data, and data synthesis for new knowledge, </w:t>
+      </w:r>
+      <w:del w:id="23" w:author="Ryan Clark" w:date="2013-02-22T09:24:00Z">
+        <w:r>
+          <w:delText xml:space="preserve">and </w:delText>
+        </w:r>
+      </w:del>
+      <w:ins w:id="24" w:author="Ryan Clark" w:date="2013-02-22T09:24:00Z">
+        <w:r>
+          <w:t xml:space="preserve">as well as standardizing publication procedure so that </w:t>
+        </w:r>
+      </w:ins>
+      <w:r>
+        <w:t xml:space="preserve">data stewards can focus efforts on maintenance, preservation, and data delivery.  </w:t>
+      </w:r>
+      <w:del w:id="25" w:author="Ryan Clark" w:date="2013-02-22T09:25:00Z">
+        <w:r>
+          <w:delText>Software development is facilitated by</w:delText>
+        </w:r>
+      </w:del>
+      <w:ins w:id="26" w:author="Ryan Clark" w:date="2013-02-22T09:25:00Z">
+        <w:r>
+          <w:t>Lastly,</w:t>
+        </w:r>
+      </w:ins>
+      <w:r>
+        <w:t xml:space="preserve"> standardized data access protocols and interchange formats</w:t>
+      </w:r>
+      <w:ins w:id="27" w:author="Ryan Clark" w:date="2013-02-22T09:25:00Z">
+        <w:r>
+          <w:t xml:space="preserve"> eases dat</w:t>
+        </w:r>
+      </w:ins>
+      <w:ins w:id="28" w:author="Ryan Clark" w:date="2013-02-22T09:26:00Z">
+        <w:r>
+          <w:t>a</w:t>
+        </w:r>
+      </w:ins>
+      <w:ins w:id="29" w:author="Ryan Clark" w:date="2013-02-22T09:25:00Z">
+        <w:r>
+          <w:t xml:space="preserve">-access logic, so that software developers can focus on </w:t>
+        </w:r>
+      </w:ins>
+      <w:ins w:id="30" w:author="Ryan Clark" w:date="2013-02-22T09:26:00Z">
+        <w:r>
+          <w:t xml:space="preserve">the </w:t>
+        </w:r>
+      </w:ins>
+      <w:ins w:id="31" w:author="Ryan Clark" w:date="2013-02-22T09:25:00Z">
+        <w:r>
+          <w:t xml:space="preserve">business </w:t>
+        </w:r>
+      </w:ins>
+      <w:ins w:id="32" w:author="Ryan Clark" w:date="2013-02-22T09:26:00Z">
+        <w:r>
+          <w:t>of how applications interact with that data</w:t>
+        </w:r>
+      </w:ins>
+      <w:r>
+        <w:t>.</w:t>
       </w:r>
     </w:p>
     <w:p>
-      <w:r>
-        <w:t>The Geoscience Information Network can be understood from several perspectives. The simplest view is that USGIN is the collection of resources that are registered in catalogs conforming to USGIN practice. USGIN can also be considered a network of computer systems built on standard Web architecture, defined by the collection of service protocols, interchange formats, and vocabularies those computers use to interact and implement functionality for geoscience information discovery, access and usage that extend the basic functionality provided by the World Wide Web.</w:t>
-      </w:r>
+      <w:pPr>
+        <w:rPr>
+          <w:del w:id="33" w:author="Ryan Clark" w:date="2013-02-22T09:30:00Z"/>
+        </w:rPr>
+      </w:pPr>
+      <w:r>
+        <w:t xml:space="preserve">The Geoscience Information Network can be understood from several perspectives. The simplest view is that USGIN is the collection of resources that are registered in </w:t>
+      </w:r>
+      <w:commentRangeStart w:id="34"/>
+      <w:r>
+        <w:t xml:space="preserve">catalogs </w:t>
+      </w:r>
+      <w:commentRangeEnd w:id="34"/>
+      <w:r>
+        <w:rPr>
+          <w:rStyle w:val="CommentReference"/>
+        </w:rPr>
+        <w:commentReference w:id="34"/>
+      </w:r>
+      <w:r>
+        <w:t xml:space="preserve">conforming to USGIN practice. USGIN can also be considered a network of computer systems built on standard Web architecture, defined by the collection of service protocols, interchange formats, and vocabularies those computers use to interact </w:t>
+      </w:r>
+      <w:ins w:id="35" w:author="Ryan Clark" w:date="2013-02-22T09:28:00Z">
+        <w:r>
+          <w:t xml:space="preserve">with each other in order to </w:t>
+        </w:r>
+      </w:ins>
+      <w:del w:id="36" w:author="Ryan Clark" w:date="2013-02-22T09:29:00Z">
+        <w:r>
+          <w:delText xml:space="preserve">and </w:delText>
+        </w:r>
+      </w:del>
+      <w:r>
+        <w:t xml:space="preserve">implement </w:t>
+      </w:r>
+      <w:ins w:id="37" w:author="Ryan Clark" w:date="2013-02-22T09:29:00Z">
+        <w:r>
+          <w:t xml:space="preserve">end-user </w:t>
+        </w:r>
+      </w:ins>
+      <w:r>
+        <w:t xml:space="preserve">functionality for geoscience information discovery, access </w:t>
+      </w:r>
+      <w:commentRangeStart w:id="38"/>
+      <w:r>
+        <w:t>and</w:t>
+      </w:r>
+      <w:commentRangeEnd w:id="38"/>
+      <w:r>
+        <w:rPr>
+          <w:rStyle w:val="CommentReference"/>
+        </w:rPr>
+        <w:commentReference w:id="38"/>
+      </w:r>
+      <w:r>
+        <w:t xml:space="preserve"> usage</w:t>
+      </w:r>
+      <w:del w:id="39" w:author="Ryan Clark" w:date="2013-02-22T09:30:00Z">
+        <w:r>
+          <w:delText xml:space="preserve"> that extend the basic functionality provided by the World Wide Web</w:delText>
+        </w:r>
+      </w:del>
+      <w:r>
+        <w:t>.</w:t>
+      </w:r>
+      <w:ins w:id="40" w:author="Ryan Clark" w:date="2013-02-22T09:31:00Z">
+        <w:r>
+          <w:t xml:space="preserve"> </w:t>
+        </w:r>
+      </w:ins>
     </w:p>
     <w:p>
       <w:r>
-        <w:t>USGIN is also a community of practice using an approach to geoscience information access based on distributed resource providers, and a collection of public, open source specifications. This approach respects and acknowledges data ownership, and fosters communities of practice to grow. In this sense, USGIN is essential a microcosm of the larger Internet designed to simplify the utilization of Earth Science information.</w:t>
+        <w:t xml:space="preserve">USGIN </w:t>
+      </w:r>
+      <w:del w:id="41" w:author="Ryan Clark" w:date="2013-02-22T09:30:00Z">
+        <w:r>
+          <w:delText xml:space="preserve">is also </w:delText>
+        </w:r>
+      </w:del>
+      <w:ins w:id="42" w:author="Ryan Clark" w:date="2013-02-22T09:30:00Z">
+        <w:r>
+          <w:t xml:space="preserve">may also be viewed as </w:t>
+        </w:r>
+      </w:ins>
+      <w:r>
+        <w:t xml:space="preserve">a community of </w:t>
+      </w:r>
+      <w:del w:id="43" w:author="Ryan Clark" w:date="2013-02-22T09:31:00Z">
+        <w:r>
+          <w:delText>practice using</w:delText>
+        </w:r>
+      </w:del>
+      <w:ins w:id="44" w:author="Ryan Clark" w:date="2013-02-22T09:31:00Z">
+        <w:r>
+          <w:t>users following</w:t>
+        </w:r>
+      </w:ins>
+      <w:r>
+        <w:t xml:space="preserve"> an approach to geoscience information access </w:t>
+      </w:r>
+      <w:ins w:id="45" w:author="Ryan Clark" w:date="2013-02-22T09:31:00Z">
+        <w:r>
+          <w:t xml:space="preserve">that is </w:t>
+        </w:r>
+      </w:ins>
+      <w:r>
+        <w:t>based on distributed resource providers</w:t>
+      </w:r>
+      <w:del w:id="46" w:author="Ryan Clark" w:date="2013-02-22T09:31:00Z">
+        <w:r>
+          <w:delText>,</w:delText>
+        </w:r>
+      </w:del>
+      <w:r>
+        <w:t xml:space="preserve"> and a collection of public, open source specifications. This approach respects and acknowledges data ownership, and fosters </w:t>
+      </w:r>
+      <w:commentRangeStart w:id="47"/>
+      <w:r>
+        <w:t xml:space="preserve">communities of practice </w:t>
+      </w:r>
+      <w:commentRangeEnd w:id="47"/>
+      <w:r>
+        <w:rPr>
+          <w:rStyle w:val="CommentReference"/>
+        </w:rPr>
+        <w:commentReference w:id="47"/>
+      </w:r>
+      <w:r>
+        <w:t xml:space="preserve">to grow. </w:t>
+      </w:r>
+      <w:del w:id="48" w:author="Ryan Clark" w:date="2013-02-22T09:33:00Z">
+        <w:r>
+          <w:delText>In this sense</w:delText>
+        </w:r>
+      </w:del>
+      <w:ins w:id="49" w:author="Ryan Clark" w:date="2013-02-22T09:33:00Z">
+        <w:r>
+          <w:t>From this final perspective</w:t>
+        </w:r>
+      </w:ins>
+      <w:r>
+        <w:t>, USGIN is essential</w:t>
+      </w:r>
+      <w:ins w:id="50" w:author="Ryan Clark" w:date="2013-02-22T09:33:00Z">
+        <w:r>
+          <w:t>ly</w:t>
+        </w:r>
+      </w:ins>
+      <w:r>
+        <w:t xml:space="preserve"> a microcosm of the larger Internet designed to simplify the utilization of </w:t>
+      </w:r>
+      <w:del w:id="51" w:author="Ryan Clark" w:date="2013-02-22T09:33:00Z">
+        <w:r>
+          <w:delText>Earth Science</w:delText>
+        </w:r>
+      </w:del>
+      <w:ins w:id="52" w:author="Ryan Clark" w:date="2013-02-22T09:33:00Z">
+        <w:r>
+          <w:t>geoscience</w:t>
+        </w:r>
+      </w:ins>
+      <w:r>
+        <w:t xml:space="preserve"> information.</w:t>
       </w:r>
     </w:p>
     <w:p>
       <w:pPr>
         <w:pStyle w:val="Heading2"/>
       </w:pPr>
-      <w:bookmarkStart w:id="3" w:name="_Toc349023740"/>
+      <w:bookmarkStart w:id="53" w:name="_Toc349023740"/>
       <w:r>
         <w:t>History</w:t>
       </w:r>
-      <w:bookmarkEnd w:id="3"/>
+      <w:bookmarkEnd w:id="53"/>
     </w:p>
     <w:p>
       <w:r>
-        <w:t>Representatives of the Association of American State Geologists (AASG) and the U.S. Geological Survey (USGS) met in Denver February 21-22, 2007, to discuss opportunities for making their data more accessible and interoperable across agencies. They recommended that the USGS and State Geological Surveys work together to create a distributed, national “Geological Information Network” (GIN) of digital Earth Science data using common standards and protocols, preserving ownership, credit, and control of data, and building on existing data systems (</w:t>
+        <w:t>Representatives of the Association of American State Geologists (AASG) and the U.S. Geological Survey (USGS) met in Denver February 21-22, 2007, to discuss opportunities for making their data more accessible and interoperable across agencies. They recommended that the USGS and State Geological Surveys work together to create a distributed, national “</w:t>
+      </w:r>
+      <w:commentRangeStart w:id="54"/>
+      <w:r>
+        <w:t xml:space="preserve">Geological </w:t>
+      </w:r>
+      <w:commentRangeEnd w:id="54"/>
+      <w:r>
+        <w:rPr>
+          <w:rStyle w:val="CommentReference"/>
+        </w:rPr>
+        <w:commentReference w:id="54"/>
+      </w:r>
+      <w:r>
+        <w:t xml:space="preserve">Information Network” (GIN) of digital </w:t>
+      </w:r>
+      <w:r>
+        <w:lastRenderedPageBreak/>
+        <w:t>Earth Science data using common standards and protocols, preserving ownership, credit, and control of data, and building on existing data systems (</w:t>
       </w:r>
       <w:r>
         <w:t>Allison and Dickinson</w:t>
@@ -2620,7 +3008,6 @@
     </w:p>
     <w:p>
       <w:r>
-        <w:lastRenderedPageBreak/>
         <w:t>Funding from the National Science Foundation in 2009-2012 supported development of foundation principals, engagement with State Geological Surveys, and deployment of a catalog system. This work was used to implement the framework for the DOE-funded National Geothermal Data System.</w:t>
       </w:r>
     </w:p>
@@ -2628,11 +3015,20 @@
       <w:pPr>
         <w:pStyle w:val="Heading2"/>
       </w:pPr>
-      <w:bookmarkStart w:id="4" w:name="_Toc349023741"/>
-      <w:r>
-        <w:t>Value proposition</w:t>
-      </w:r>
-      <w:bookmarkEnd w:id="4"/>
+      <w:bookmarkStart w:id="55" w:name="_Toc349023741"/>
+      <w:del w:id="56" w:author="Ryan Clark" w:date="2013-02-22T09:36:00Z">
+        <w:r>
+          <w:delText>Value proposition</w:delText>
+        </w:r>
+      </w:del>
+      <w:bookmarkEnd w:id="55"/>
+      <w:ins w:id="57" w:author="Ryan Clark" w:date="2013-02-22T09:36:00Z">
+        <w:r>
+          <w:t>The value of the network</w:t>
+        </w:r>
+      </w:ins>
+      <w:bookmarkStart w:id="58" w:name="_GoBack"/>
+      <w:bookmarkEnd w:id="58"/>
     </w:p>
     <w:p>
       <w:r>
@@ -2700,11 +3096,11 @@
       <w:pPr>
         <w:pStyle w:val="Heading1"/>
       </w:pPr>
-      <w:bookmarkStart w:id="5" w:name="_Toc349023742"/>
+      <w:bookmarkStart w:id="59" w:name="_Toc349023742"/>
       <w:r>
         <w:t>Network framework</w:t>
       </w:r>
-      <w:bookmarkEnd w:id="5"/>
+      <w:bookmarkEnd w:id="59"/>
     </w:p>
     <w:p>
       <w:r>
@@ -2775,6 +3171,7 @@
         <w:t xml:space="preserve"> Map Service and Web Feature </w:t>
       </w:r>
       <w:r>
+        <w:lastRenderedPageBreak/>
         <w:t>Service</w:t>
       </w:r>
       <w:r>
@@ -2805,7 +3202,6 @@
     </w:p>
     <w:p>
       <w:r>
-        <w:lastRenderedPageBreak/>
         <w:t>The distributed nature of the system means that s</w:t>
       </w:r>
       <w:r>
@@ -2831,11 +3227,11 @@
       <w:pPr>
         <w:pStyle w:val="Heading1"/>
       </w:pPr>
-      <w:bookmarkStart w:id="6" w:name="_Toc349023743"/>
+      <w:bookmarkStart w:id="60" w:name="_Toc349023743"/>
       <w:r>
         <w:t>Catalog</w:t>
       </w:r>
-      <w:bookmarkEnd w:id="6"/>
+      <w:bookmarkEnd w:id="60"/>
     </w:p>
     <w:p>
       <w:r>
@@ -2912,11 +3308,11 @@
       <w:pPr>
         <w:pStyle w:val="Heading2"/>
       </w:pPr>
-      <w:bookmarkStart w:id="7" w:name="_Toc349023744"/>
+      <w:bookmarkStart w:id="61" w:name="_Toc349023744"/>
       <w:r>
         <w:t>Metadata content</w:t>
       </w:r>
-      <w:bookmarkEnd w:id="7"/>
+      <w:bookmarkEnd w:id="61"/>
     </w:p>
     <w:p>
       <w:r>
@@ -2970,15 +3366,7 @@
     </w:p>
     <w:p>
       <w:r>
-        <w:t xml:space="preserve">Discovery scenarios for the USGIN must also consider the current state of search technology. Commercial web search engines are extremely good at indexing text-based, natural language </w:t>
-      </w:r>
-      <w:proofErr w:type="gramStart"/>
-      <w:r>
-        <w:t>documents,</w:t>
-      </w:r>
-      <w:proofErr w:type="gramEnd"/>
-      <w:r>
-        <w:t xml:space="preserve"> and open-source software such as </w:t>
+        <w:t xml:space="preserve">Discovery scenarios for the USGIN must also consider the current state of search technology. Commercial web search engines are extremely good at indexing text-based, natural language documents, and open-source software such as </w:t>
       </w:r>
       <w:proofErr w:type="spellStart"/>
       <w:r>
@@ -3012,17 +3400,17 @@
         <w:t>is</w:t>
       </w:r>
       <w:r>
-        <w:t xml:space="preserve"> metadata can be automatically generated as part of processing workflows or by parsing non-linguistic content, scientific data requires human engagement to produce data</w:t>
+        <w:t xml:space="preserve"> metadata can be automatically generated as part of processing workflows or by parsing non-linguistic content, scientific data requires human engagement </w:t>
+      </w:r>
+      <w:r>
+        <w:lastRenderedPageBreak/>
+        <w:t>to produce data</w:t>
       </w:r>
       <w:r>
         <w:t xml:space="preserve"> description,</w:t>
       </w:r>
       <w:r>
-        <w:t xml:space="preserve"> provenance, quality, and other documentation necessary to enable reuse </w:t>
-      </w:r>
-      <w:r>
-        <w:lastRenderedPageBreak/>
-        <w:t>of the data in the future o</w:t>
+        <w:t xml:space="preserve"> provenance, quality, and other documentation necessary to enable reuse of the data in the future o</w:t>
       </w:r>
       <w:r>
         <w:t>r by users in other communities. This is the focus of the USGIN content recommendations.</w:t>
@@ -3054,29 +3442,14 @@
       <w:r>
         <w:t xml:space="preserve">Table </w:t>
       </w:r>
-      <w:proofErr w:type="gramEnd"/>
-      <w:r>
-        <w:fldChar w:fldCharType="begin"/>
-      </w:r>
-      <w:r>
-        <w:instrText xml:space="preserve"> SEQ Table \* ARABIC </w:instrText>
-      </w:r>
-      <w:r>
-        <w:fldChar w:fldCharType="separate"/>
-      </w:r>
-      <w:r>
-        <w:rPr>
-          <w:noProof/>
-        </w:rPr>
-        <w:t>1</w:t>
-      </w:r>
-      <w:r>
-        <w:rPr>
-          <w:noProof/>
-        </w:rPr>
-        <w:fldChar w:fldCharType="end"/>
-      </w:r>
-      <w:proofErr w:type="gramStart"/>
+      <w:fldSimple w:instr=" SEQ Table \* ARABIC ">
+        <w:r>
+          <w:rPr>
+            <w:noProof/>
+          </w:rPr>
+          <w:t>1</w:t>
+        </w:r>
+      </w:fldSimple>
       <w:r>
         <w:t>.</w:t>
       </w:r>
@@ -3508,7 +3881,7 @@
               </w:rPr>
               <w:t xml:space="preserve">Values given in decimal degrees using the </w:t>
             </w:r>
-            <w:hyperlink r:id="rId9" w:history="1">
+            <w:hyperlink r:id="rId10" w:history="1">
               <w:r>
                 <w:rPr>
                   <w:rFonts w:eastAsia="MS Mincho" w:cs="Times New Roman"/>
@@ -3684,258 +4057,6 @@
                 <w:rFonts w:eastAsia="Times New Roman" w:cs="Times New Roman"/>
               </w:rPr>
               <w:t xml:space="preserve">Publication, origination, or update date (not temporal extent) for the resource. Use a "year" or </w:t>
-            </w:r>
-            <w:hyperlink r:id="rId10" w:anchor="Combined_date_and_time_representations" w:history="1">
-              <w:r>
-                <w:rPr>
-                  <w:rFonts w:eastAsia="MS Mincho" w:cs="Times New Roman"/>
-                  <w:color w:val="0000EE"/>
-                </w:rPr>
-                <w:t>ISO 8601 date and time</w:t>
-              </w:r>
-            </w:hyperlink>
-            <w:r>
-              <w:rPr>
-                <w:rFonts w:eastAsia="Times New Roman" w:cs="Times New Roman"/>
-              </w:rPr>
-              <w:t xml:space="preserve"> format. Alternative date formatting must be machine readable and consistent across all datasets. If no publication date is known, estimate the publication date range, enter the oldest year as the publication date, and include the estimated date range in the Description field.</w:t>
-            </w:r>
-          </w:p>
-        </w:tc>
-      </w:tr>
-      <w:tr>
-        <w:tc>
-          <w:tcPr>
-            <w:tcW w:w="0" w:type="auto"/>
-          </w:tcPr>
-          <w:p>
-            <w:pPr>
-              <w:spacing w:before="80" w:after="80"/>
-              <w:contextualSpacing/>
-              <w:rPr>
-                <w:rFonts w:eastAsia="Times New Roman" w:cs="Times New Roman"/>
-                <w:i/>
-              </w:rPr>
-            </w:pPr>
-            <w:r>
-              <w:rPr>
-                <w:rFonts w:eastAsia="Times New Roman" w:cs="Times New Roman"/>
-                <w:b/>
-                <w:color w:val="7A0000"/>
-                <w:u w:val="double"/>
-              </w:rPr>
-              <w:t>Distribution Contact Party</w:t>
-            </w:r>
-          </w:p>
-        </w:tc>
-        <w:tc>
-          <w:tcPr>
-            <w:tcW w:w="1044" w:type="dxa"/>
-          </w:tcPr>
-          <w:p>
-            <w:pPr>
-              <w:spacing w:before="80" w:after="80"/>
-              <w:contextualSpacing/>
-              <w:rPr>
-                <w:rFonts w:eastAsia="Times New Roman" w:cs="Times New Roman"/>
-                <w:b/>
-                <w:color w:val="808080" w:themeColor="background1" w:themeShade="80"/>
-              </w:rPr>
-            </w:pPr>
-            <w:r>
-              <w:rPr>
-                <w:rFonts w:eastAsia="Times New Roman" w:cs="Times New Roman"/>
-                <w:color w:val="808080" w:themeColor="background1" w:themeShade="80"/>
-              </w:rPr>
-              <w:t>1</w:t>
-            </w:r>
-            <w:r>
-              <w:rPr>
-                <w:rFonts w:eastAsia="Times New Roman" w:cs="Times New Roman"/>
-                <w:b/>
-                <w:color w:val="808080" w:themeColor="background1" w:themeShade="80"/>
-              </w:rPr>
-              <w:t xml:space="preserve"> e</w:t>
-            </w:r>
-            <w:r>
-              <w:rPr>
-                <w:rFonts w:eastAsia="Times New Roman" w:cs="Times New Roman"/>
-                <w:b/>
-                <w:color w:val="808080" w:themeColor="background1" w:themeShade="80"/>
-              </w:rPr>
-              <w:t>ntry</w:t>
-            </w:r>
-          </w:p>
-        </w:tc>
-        <w:tc>
-          <w:tcPr>
-            <w:tcW w:w="6858" w:type="dxa"/>
-          </w:tcPr>
-          <w:p>
-            <w:pPr>
-              <w:spacing w:before="80" w:after="80"/>
-              <w:contextualSpacing/>
-              <w:rPr>
-                <w:rFonts w:eastAsia="Times New Roman" w:cs="Times New Roman"/>
-              </w:rPr>
-            </w:pPr>
-            <w:r>
-              <w:rPr>
-                <w:rFonts w:eastAsia="Times New Roman" w:cs="Times New Roman"/>
-              </w:rPr>
-              <w:t>The party (name of organization or person, etc.) to contact about accessing the resource.</w:t>
-            </w:r>
-          </w:p>
-        </w:tc>
-      </w:tr>
-      <w:tr>
-        <w:tc>
-          <w:tcPr>
-            <w:tcW w:w="0" w:type="auto"/>
-          </w:tcPr>
-          <w:p>
-            <w:pPr>
-              <w:spacing w:before="80" w:after="80"/>
-              <w:contextualSpacing/>
-              <w:rPr>
-                <w:rFonts w:eastAsia="Times New Roman" w:cs="Times New Roman"/>
-              </w:rPr>
-            </w:pPr>
-            <w:r>
-              <w:rPr>
-                <w:rFonts w:eastAsia="Times New Roman" w:cs="Times New Roman"/>
-                <w:b/>
-                <w:color w:val="7A0000"/>
-                <w:u w:val="double"/>
-              </w:rPr>
-              <w:t>Distribution Contact Email</w:t>
-            </w:r>
-          </w:p>
-        </w:tc>
-        <w:tc>
-          <w:tcPr>
-            <w:tcW w:w="1044" w:type="dxa"/>
-          </w:tcPr>
-          <w:p>
-            <w:pPr>
-              <w:spacing w:before="80" w:after="80"/>
-              <w:contextualSpacing/>
-              <w:rPr>
-                <w:rFonts w:eastAsia="Times New Roman" w:cs="Times New Roman"/>
-                <w:b/>
-                <w:color w:val="808080" w:themeColor="background1" w:themeShade="80"/>
-              </w:rPr>
-            </w:pPr>
-            <w:r>
-              <w:rPr>
-                <w:rFonts w:eastAsia="Times New Roman" w:cs="Times New Roman"/>
-                <w:color w:val="808080" w:themeColor="background1" w:themeShade="80"/>
-              </w:rPr>
-              <w:t>1</w:t>
-            </w:r>
-            <w:r>
-              <w:rPr>
-                <w:rFonts w:eastAsia="Times New Roman" w:cs="Times New Roman"/>
-                <w:b/>
-                <w:color w:val="808080" w:themeColor="background1" w:themeShade="80"/>
-              </w:rPr>
-              <w:t xml:space="preserve"> entry</w:t>
-            </w:r>
-          </w:p>
-        </w:tc>
-        <w:tc>
-          <w:tcPr>
-            <w:tcW w:w="6858" w:type="dxa"/>
-          </w:tcPr>
-          <w:p>
-            <w:pPr>
-              <w:spacing w:before="80" w:after="80"/>
-              <w:contextualSpacing/>
-              <w:rPr>
-                <w:rFonts w:eastAsia="Times New Roman" w:cs="Times New Roman"/>
-              </w:rPr>
-            </w:pPr>
-            <w:r>
-              <w:rPr>
-                <w:rFonts w:eastAsia="Times New Roman" w:cs="Times New Roman"/>
-              </w:rPr>
-              <w:t>How to contact the party responsible for distribution</w:t>
-            </w:r>
-          </w:p>
-        </w:tc>
-      </w:tr>
-      <w:tr>
-        <w:tc>
-          <w:tcPr>
-            <w:tcW w:w="0" w:type="auto"/>
-          </w:tcPr>
-          <w:p>
-            <w:pPr>
-              <w:spacing w:before="80" w:after="80"/>
-              <w:contextualSpacing/>
-              <w:rPr>
-                <w:rFonts w:eastAsia="Times New Roman" w:cs="Times New Roman"/>
-              </w:rPr>
-            </w:pPr>
-            <w:r>
-              <w:rPr>
-                <w:rFonts w:eastAsia="Times New Roman" w:cs="Times New Roman"/>
-                <w:b/>
-                <w:color w:val="7A0000"/>
-                <w:u w:val="double"/>
-              </w:rPr>
-              <w:t>Metadata Date</w:t>
-            </w:r>
-          </w:p>
-        </w:tc>
-        <w:tc>
-          <w:tcPr>
-            <w:tcW w:w="1044" w:type="dxa"/>
-          </w:tcPr>
-          <w:p>
-            <w:pPr>
-              <w:spacing w:before="80" w:after="80"/>
-              <w:contextualSpacing/>
-              <w:rPr>
-                <w:rFonts w:eastAsia="Times New Roman" w:cs="Times New Roman"/>
-                <w:b/>
-                <w:color w:val="808080" w:themeColor="background1" w:themeShade="80"/>
-              </w:rPr>
-            </w:pPr>
-            <w:r>
-              <w:rPr>
-                <w:rFonts w:eastAsia="Times New Roman" w:cs="Times New Roman"/>
-                <w:color w:val="808080" w:themeColor="background1" w:themeShade="80"/>
-              </w:rPr>
-              <w:t>1</w:t>
-            </w:r>
-            <w:r>
-              <w:rPr>
-                <w:rFonts w:eastAsia="Times New Roman" w:cs="Times New Roman"/>
-                <w:b/>
-                <w:color w:val="808080" w:themeColor="background1" w:themeShade="80"/>
-              </w:rPr>
-              <w:t xml:space="preserve"> entry</w:t>
-            </w:r>
-          </w:p>
-        </w:tc>
-        <w:tc>
-          <w:tcPr>
-            <w:tcW w:w="6858" w:type="dxa"/>
-          </w:tcPr>
-          <w:p>
-            <w:pPr>
-              <w:spacing w:before="80" w:after="80"/>
-              <w:contextualSpacing/>
-              <w:rPr>
-                <w:rFonts w:eastAsia="Times New Roman" w:cs="Times New Roman"/>
-              </w:rPr>
-            </w:pPr>
-            <w:r>
-              <w:rPr>
-                <w:rFonts w:eastAsia="Times New Roman" w:cs="Times New Roman"/>
-              </w:rPr>
-              <w:t xml:space="preserve">Last metadata update/creation date-time stamp in </w:t>
             </w:r>
             <w:hyperlink r:id="rId11" w:anchor="Combined_date_and_time_representations" w:history="1">
               <w:r>
@@ -3950,6 +4071,258 @@
               <w:rPr>
                 <w:rFonts w:eastAsia="Times New Roman" w:cs="Times New Roman"/>
               </w:rPr>
+              <w:t xml:space="preserve"> format. Alternative date formatting must be machine readable and consistent across all datasets. If no publication date is known, estimate the publication date range, enter the oldest year as the publication date, and include the estimated date range in the Description field.</w:t>
+            </w:r>
+          </w:p>
+        </w:tc>
+      </w:tr>
+      <w:tr>
+        <w:tc>
+          <w:tcPr>
+            <w:tcW w:w="0" w:type="auto"/>
+          </w:tcPr>
+          <w:p>
+            <w:pPr>
+              <w:spacing w:before="80" w:after="80"/>
+              <w:contextualSpacing/>
+              <w:rPr>
+                <w:rFonts w:eastAsia="Times New Roman" w:cs="Times New Roman"/>
+                <w:i/>
+              </w:rPr>
+            </w:pPr>
+            <w:r>
+              <w:rPr>
+                <w:rFonts w:eastAsia="Times New Roman" w:cs="Times New Roman"/>
+                <w:b/>
+                <w:color w:val="7A0000"/>
+                <w:u w:val="double"/>
+              </w:rPr>
+              <w:t>Distribution Contact Party</w:t>
+            </w:r>
+          </w:p>
+        </w:tc>
+        <w:tc>
+          <w:tcPr>
+            <w:tcW w:w="1044" w:type="dxa"/>
+          </w:tcPr>
+          <w:p>
+            <w:pPr>
+              <w:spacing w:before="80" w:after="80"/>
+              <w:contextualSpacing/>
+              <w:rPr>
+                <w:rFonts w:eastAsia="Times New Roman" w:cs="Times New Roman"/>
+                <w:b/>
+                <w:color w:val="808080" w:themeColor="background1" w:themeShade="80"/>
+              </w:rPr>
+            </w:pPr>
+            <w:r>
+              <w:rPr>
+                <w:rFonts w:eastAsia="Times New Roman" w:cs="Times New Roman"/>
+                <w:color w:val="808080" w:themeColor="background1" w:themeShade="80"/>
+              </w:rPr>
+              <w:t>1</w:t>
+            </w:r>
+            <w:r>
+              <w:rPr>
+                <w:rFonts w:eastAsia="Times New Roman" w:cs="Times New Roman"/>
+                <w:b/>
+                <w:color w:val="808080" w:themeColor="background1" w:themeShade="80"/>
+              </w:rPr>
+              <w:t xml:space="preserve"> e</w:t>
+            </w:r>
+            <w:r>
+              <w:rPr>
+                <w:rFonts w:eastAsia="Times New Roman" w:cs="Times New Roman"/>
+                <w:b/>
+                <w:color w:val="808080" w:themeColor="background1" w:themeShade="80"/>
+              </w:rPr>
+              <w:t>ntry</w:t>
+            </w:r>
+          </w:p>
+        </w:tc>
+        <w:tc>
+          <w:tcPr>
+            <w:tcW w:w="6858" w:type="dxa"/>
+          </w:tcPr>
+          <w:p>
+            <w:pPr>
+              <w:spacing w:before="80" w:after="80"/>
+              <w:contextualSpacing/>
+              <w:rPr>
+                <w:rFonts w:eastAsia="Times New Roman" w:cs="Times New Roman"/>
+              </w:rPr>
+            </w:pPr>
+            <w:r>
+              <w:rPr>
+                <w:rFonts w:eastAsia="Times New Roman" w:cs="Times New Roman"/>
+              </w:rPr>
+              <w:t>The party (name of organization or person, etc.) to contact about accessing the resource.</w:t>
+            </w:r>
+          </w:p>
+        </w:tc>
+      </w:tr>
+      <w:tr>
+        <w:tc>
+          <w:tcPr>
+            <w:tcW w:w="0" w:type="auto"/>
+          </w:tcPr>
+          <w:p>
+            <w:pPr>
+              <w:spacing w:before="80" w:after="80"/>
+              <w:contextualSpacing/>
+              <w:rPr>
+                <w:rFonts w:eastAsia="Times New Roman" w:cs="Times New Roman"/>
+              </w:rPr>
+            </w:pPr>
+            <w:r>
+              <w:rPr>
+                <w:rFonts w:eastAsia="Times New Roman" w:cs="Times New Roman"/>
+                <w:b/>
+                <w:color w:val="7A0000"/>
+                <w:u w:val="double"/>
+              </w:rPr>
+              <w:t>Distribution Contact Email</w:t>
+            </w:r>
+          </w:p>
+        </w:tc>
+        <w:tc>
+          <w:tcPr>
+            <w:tcW w:w="1044" w:type="dxa"/>
+          </w:tcPr>
+          <w:p>
+            <w:pPr>
+              <w:spacing w:before="80" w:after="80"/>
+              <w:contextualSpacing/>
+              <w:rPr>
+                <w:rFonts w:eastAsia="Times New Roman" w:cs="Times New Roman"/>
+                <w:b/>
+                <w:color w:val="808080" w:themeColor="background1" w:themeShade="80"/>
+              </w:rPr>
+            </w:pPr>
+            <w:r>
+              <w:rPr>
+                <w:rFonts w:eastAsia="Times New Roman" w:cs="Times New Roman"/>
+                <w:color w:val="808080" w:themeColor="background1" w:themeShade="80"/>
+              </w:rPr>
+              <w:t>1</w:t>
+            </w:r>
+            <w:r>
+              <w:rPr>
+                <w:rFonts w:eastAsia="Times New Roman" w:cs="Times New Roman"/>
+                <w:b/>
+                <w:color w:val="808080" w:themeColor="background1" w:themeShade="80"/>
+              </w:rPr>
+              <w:t xml:space="preserve"> entry</w:t>
+            </w:r>
+          </w:p>
+        </w:tc>
+        <w:tc>
+          <w:tcPr>
+            <w:tcW w:w="6858" w:type="dxa"/>
+          </w:tcPr>
+          <w:p>
+            <w:pPr>
+              <w:spacing w:before="80" w:after="80"/>
+              <w:contextualSpacing/>
+              <w:rPr>
+                <w:rFonts w:eastAsia="Times New Roman" w:cs="Times New Roman"/>
+              </w:rPr>
+            </w:pPr>
+            <w:r>
+              <w:rPr>
+                <w:rFonts w:eastAsia="Times New Roman" w:cs="Times New Roman"/>
+              </w:rPr>
+              <w:t>How to contact the party responsible for distribution</w:t>
+            </w:r>
+          </w:p>
+        </w:tc>
+      </w:tr>
+      <w:tr>
+        <w:tc>
+          <w:tcPr>
+            <w:tcW w:w="0" w:type="auto"/>
+          </w:tcPr>
+          <w:p>
+            <w:pPr>
+              <w:spacing w:before="80" w:after="80"/>
+              <w:contextualSpacing/>
+              <w:rPr>
+                <w:rFonts w:eastAsia="Times New Roman" w:cs="Times New Roman"/>
+              </w:rPr>
+            </w:pPr>
+            <w:r>
+              <w:rPr>
+                <w:rFonts w:eastAsia="Times New Roman" w:cs="Times New Roman"/>
+                <w:b/>
+                <w:color w:val="7A0000"/>
+                <w:u w:val="double"/>
+              </w:rPr>
+              <w:t>Metadata Date</w:t>
+            </w:r>
+          </w:p>
+        </w:tc>
+        <w:tc>
+          <w:tcPr>
+            <w:tcW w:w="1044" w:type="dxa"/>
+          </w:tcPr>
+          <w:p>
+            <w:pPr>
+              <w:spacing w:before="80" w:after="80"/>
+              <w:contextualSpacing/>
+              <w:rPr>
+                <w:rFonts w:eastAsia="Times New Roman" w:cs="Times New Roman"/>
+                <w:b/>
+                <w:color w:val="808080" w:themeColor="background1" w:themeShade="80"/>
+              </w:rPr>
+            </w:pPr>
+            <w:r>
+              <w:rPr>
+                <w:rFonts w:eastAsia="Times New Roman" w:cs="Times New Roman"/>
+                <w:color w:val="808080" w:themeColor="background1" w:themeShade="80"/>
+              </w:rPr>
+              <w:t>1</w:t>
+            </w:r>
+            <w:r>
+              <w:rPr>
+                <w:rFonts w:eastAsia="Times New Roman" w:cs="Times New Roman"/>
+                <w:b/>
+                <w:color w:val="808080" w:themeColor="background1" w:themeShade="80"/>
+              </w:rPr>
+              <w:t xml:space="preserve"> entry</w:t>
+            </w:r>
+          </w:p>
+        </w:tc>
+        <w:tc>
+          <w:tcPr>
+            <w:tcW w:w="6858" w:type="dxa"/>
+          </w:tcPr>
+          <w:p>
+            <w:pPr>
+              <w:spacing w:before="80" w:after="80"/>
+              <w:contextualSpacing/>
+              <w:rPr>
+                <w:rFonts w:eastAsia="Times New Roman" w:cs="Times New Roman"/>
+              </w:rPr>
+            </w:pPr>
+            <w:r>
+              <w:rPr>
+                <w:rFonts w:eastAsia="Times New Roman" w:cs="Times New Roman"/>
+              </w:rPr>
+              <w:t xml:space="preserve">Last metadata update/creation date-time stamp in </w:t>
+            </w:r>
+            <w:hyperlink r:id="rId12" w:anchor="Combined_date_and_time_representations" w:history="1">
+              <w:r>
+                <w:rPr>
+                  <w:rFonts w:eastAsia="MS Mincho" w:cs="Times New Roman"/>
+                  <w:color w:val="0000EE"/>
+                </w:rPr>
+                <w:t>ISO 8601 date and time</w:t>
+              </w:r>
+            </w:hyperlink>
+            <w:r>
+              <w:rPr>
+                <w:rFonts w:eastAsia="Times New Roman" w:cs="Times New Roman"/>
+              </w:rPr>
               <w:t xml:space="preserve"> format. This may be automatically updated on metadata import if a metadata format conversion is necessary. </w:t>
             </w:r>
           </w:p>
@@ -4193,8 +4566,8 @@
           <w:rFonts w:eastAsia="MS Mincho"/>
         </w:rPr>
       </w:pPr>
-      <w:bookmarkStart w:id="8" w:name="_Toc268092866"/>
-      <w:bookmarkStart w:id="9" w:name="_Toc349023745"/>
+      <w:bookmarkStart w:id="62" w:name="_Toc268092866"/>
+      <w:bookmarkStart w:id="63" w:name="_Toc349023745"/>
       <w:r>
         <w:rPr>
           <w:rFonts w:eastAsia="MS Mincho"/>
@@ -4202,8 +4575,8 @@
         <w:lastRenderedPageBreak/>
         <w:t>Recommended metadata content</w:t>
       </w:r>
-      <w:bookmarkEnd w:id="8"/>
-      <w:bookmarkEnd w:id="9"/>
+      <w:bookmarkEnd w:id="62"/>
+      <w:bookmarkEnd w:id="63"/>
     </w:p>
     <w:p>
       <w:pPr>
@@ -4228,51 +4601,20 @@
       <w:r>
         <w:t xml:space="preserve">Table </w:t>
       </w:r>
+      <w:fldSimple w:instr=" SEQ Table \* ARABIC ">
+        <w:r>
+          <w:rPr>
+            <w:noProof/>
+          </w:rPr>
+          <w:t>2</w:t>
+        </w:r>
+      </w:fldSimple>
+      <w:r>
+        <w:t>.</w:t>
+      </w:r>
       <w:proofErr w:type="gramEnd"/>
       <w:r>
-        <w:fldChar w:fldCharType="begin"/>
-      </w:r>
-      <w:r>
-        <w:instrText xml:space="preserve"> SEQ Table \* ARABIC </w:instrText>
-      </w:r>
-      <w:r>
-        <w:fldChar w:fldCharType="separate"/>
-      </w:r>
-      <w:r>
-        <w:rPr>
-          <w:noProof/>
-        </w:rPr>
-        <w:t>2</w:t>
-      </w:r>
-      <w:r>
-        <w:rPr>
-          <w:noProof/>
-        </w:rPr>
-        <w:fldChar w:fldCharType="end"/>
-      </w:r>
-      <w:proofErr w:type="gramStart"/>
-      <w:r>
-        <w:t>.</w:t>
-      </w:r>
-      <w:proofErr w:type="gramEnd"/>
-      <w:r>
-        <w:t xml:space="preserve">  </w:t>
-      </w:r>
-      <w:proofErr w:type="gramStart"/>
-      <w:r>
-        <w:t>Recommended metadata content for USGIN resource description.</w:t>
-      </w:r>
-      <w:proofErr w:type="gramEnd"/>
-      <w:r>
-        <w:t xml:space="preserve"> </w:t>
-      </w:r>
-      <w:proofErr w:type="gramStart"/>
-      <w:r>
-        <w:t>Includes minimum content fields from Table 1 with additional properties for implementation of a complete data discovery, evaluation, and access.</w:t>
-      </w:r>
-      <w:proofErr w:type="gramEnd"/>
-      <w:r>
-        <w:t xml:space="preserve"> </w:t>
+        <w:t xml:space="preserve">  Recommended metadata content for USGIN resource description. Includes minimum content fields from Table 1 with additional properties for implementation of a complete data discovery, evaluation, and access. </w:t>
       </w:r>
       <w:proofErr w:type="gramStart"/>
       <w:r>
@@ -4695,7 +5037,7 @@
               </w:rPr>
               <w:t xml:space="preserve">Publication, origination, or update date (not temporal extent) for the resource. Use a "year" or </w:t>
             </w:r>
-            <w:hyperlink r:id="rId12" w:anchor="Combined_date_and_time_representations" w:history="1">
+            <w:hyperlink r:id="rId13" w:anchor="Combined_date_and_time_representations" w:history="1">
               <w:r>
                 <w:rPr>
                   <w:rFonts w:eastAsia="MS Mincho" w:cs="Times New Roman"/>
@@ -4856,7 +5198,7 @@
               </w:rPr>
               <w:t xml:space="preserve"> Values given in decimal degrees using the </w:t>
             </w:r>
-            <w:hyperlink r:id="rId13" w:history="1">
+            <w:hyperlink r:id="rId14" w:history="1">
               <w:r>
                 <w:rPr>
                   <w:rFonts w:eastAsia="MS Mincho" w:cs="Times New Roman"/>
@@ -5301,7 +5643,7 @@
               </w:rPr>
               <w:t xml:space="preserve">Use three letter </w:t>
             </w:r>
-            <w:hyperlink r:id="rId14" w:history="1">
+            <w:hyperlink r:id="rId15" w:history="1">
               <w:r>
                 <w:rPr>
                   <w:rFonts w:eastAsia="MS Mincho" w:cs="Times New Roman"/>
@@ -5624,7 +5966,7 @@
               </w:rPr>
               <w:t xml:space="preserve">. Values given in meters. Maximum and Minimum Elevations are relative to the reported datum elevation, which will typically be the Earth surface at the location of the resource or sea level. Datum Elevation must be reported relative to mean sea level (MSL) in meters using </w:t>
             </w:r>
-            <w:hyperlink r:id="rId15" w:history="1">
+            <w:hyperlink r:id="rId16" w:history="1">
               <w:r>
                 <w:rPr>
                   <w:rFonts w:eastAsia="MS Mincho" w:cs="Times New Roman"/>
@@ -5790,899 +6132,6 @@
                 <w:rFonts w:eastAsia="Times New Roman" w:cs="Times New Roman"/>
               </w:rPr>
               <w:t xml:space="preserve"> </w:t>
-            </w:r>
-            <w:hyperlink r:id="rId16" w:anchor="Combined_date_and_time_representations" w:history="1">
-              <w:r>
-                <w:rPr>
-                  <w:rFonts w:eastAsia="MS Mincho" w:cs="Times New Roman"/>
-                  <w:color w:val="0000EE"/>
-                </w:rPr>
-                <w:t>ISO 8601 date and time</w:t>
-              </w:r>
-            </w:hyperlink>
-            <w:r>
-              <w:rPr>
-                <w:rFonts w:eastAsia="Times New Roman" w:cs="Times New Roman"/>
-              </w:rPr>
-              <w:t xml:space="preserve"> format.</w:t>
-            </w:r>
-          </w:p>
-        </w:tc>
-      </w:tr>
-      <w:tr>
-        <w:tc>
-          <w:tcPr>
-            <w:tcW w:w="0" w:type="auto"/>
-          </w:tcPr>
-          <w:p>
-            <w:pPr>
-              <w:spacing w:before="80" w:after="80"/>
-              <w:contextualSpacing/>
-              <w:rPr>
-                <w:rFonts w:eastAsia="Times New Roman" w:cs="Times New Roman"/>
-              </w:rPr>
-            </w:pPr>
-            <w:r>
-              <w:rPr>
-                <w:rFonts w:eastAsia="Times New Roman" w:cs="Times New Roman"/>
-                <w:b/>
-              </w:rPr>
-              <w:t>Quality Statement</w:t>
-            </w:r>
-          </w:p>
-        </w:tc>
-        <w:tc>
-          <w:tcPr>
-            <w:tcW w:w="0" w:type="auto"/>
-          </w:tcPr>
-          <w:p>
-            <w:pPr>
-              <w:spacing w:before="80" w:after="80"/>
-              <w:contextualSpacing/>
-              <w:rPr>
-                <w:rFonts w:eastAsia="Times New Roman" w:cs="Times New Roman"/>
-                <w:b/>
-                <w:color w:val="7F7F7F"/>
-              </w:rPr>
-            </w:pPr>
-            <w:r>
-              <w:rPr>
-                <w:rFonts w:eastAsia="Times New Roman" w:cs="Times New Roman"/>
-              </w:rPr>
-              <w:t>0</w:t>
-            </w:r>
-            <w:r>
-              <w:rPr>
-                <w:rFonts w:eastAsia="Times New Roman" w:cs="Times New Roman"/>
-                <w:b/>
-                <w:color w:val="7F7F7F"/>
-              </w:rPr>
-              <w:t xml:space="preserve"> to 1 entry</w:t>
-            </w:r>
-          </w:p>
-        </w:tc>
-        <w:tc>
-          <w:tcPr>
-            <w:tcW w:w="0" w:type="auto"/>
-          </w:tcPr>
-          <w:p>
-            <w:pPr>
-              <w:spacing w:before="80" w:after="80"/>
-              <w:contextualSpacing/>
-              <w:rPr>
-                <w:rFonts w:eastAsia="Times New Roman" w:cs="Times New Roman"/>
-              </w:rPr>
-            </w:pPr>
-            <w:r>
-              <w:rPr>
-                <w:rFonts w:eastAsia="Times New Roman" w:cs="Times New Roman"/>
-              </w:rPr>
-              <w:t>Text specification of the quality of the resource.</w:t>
-            </w:r>
-          </w:p>
-        </w:tc>
-      </w:tr>
-      <w:tr>
-        <w:tc>
-          <w:tcPr>
-            <w:tcW w:w="0" w:type="auto"/>
-          </w:tcPr>
-          <w:p>
-            <w:pPr>
-              <w:spacing w:before="80" w:after="80"/>
-              <w:contextualSpacing/>
-              <w:rPr>
-                <w:rFonts w:eastAsia="Times New Roman" w:cs="Times New Roman"/>
-              </w:rPr>
-            </w:pPr>
-            <w:r>
-              <w:rPr>
-                <w:rFonts w:eastAsia="Times New Roman" w:cs="Times New Roman"/>
-                <w:b/>
-              </w:rPr>
-              <w:t>Lineage Statement</w:t>
-            </w:r>
-          </w:p>
-        </w:tc>
-        <w:tc>
-          <w:tcPr>
-            <w:tcW w:w="0" w:type="auto"/>
-          </w:tcPr>
-          <w:p>
-            <w:pPr>
-              <w:spacing w:before="80" w:after="80"/>
-              <w:contextualSpacing/>
-              <w:rPr>
-                <w:rFonts w:eastAsia="Times New Roman" w:cs="Times New Roman"/>
-                <w:b/>
-                <w:color w:val="7F7F7F"/>
-              </w:rPr>
-            </w:pPr>
-            <w:r>
-              <w:rPr>
-                <w:rFonts w:eastAsia="Times New Roman" w:cs="Times New Roman"/>
-              </w:rPr>
-              <w:t>0</w:t>
-            </w:r>
-            <w:r>
-              <w:rPr>
-                <w:rFonts w:eastAsia="Times New Roman" w:cs="Times New Roman"/>
-                <w:b/>
-                <w:color w:val="7F7F7F"/>
-              </w:rPr>
-              <w:t xml:space="preserve"> to 1 entry</w:t>
-            </w:r>
-          </w:p>
-        </w:tc>
-        <w:tc>
-          <w:tcPr>
-            <w:tcW w:w="0" w:type="auto"/>
-          </w:tcPr>
-          <w:p>
-            <w:pPr>
-              <w:spacing w:before="80" w:after="80"/>
-              <w:contextualSpacing/>
-              <w:rPr>
-                <w:rFonts w:eastAsia="Times New Roman" w:cs="Times New Roman"/>
-              </w:rPr>
-            </w:pPr>
-            <w:r>
-              <w:rPr>
-                <w:rFonts w:eastAsia="Times New Roman" w:cs="Times New Roman"/>
-              </w:rPr>
-              <w:t>Text description of the resource's provenance.</w:t>
-            </w:r>
-          </w:p>
-        </w:tc>
-      </w:tr>
-      <w:tr>
-        <w:tc>
-          <w:tcPr>
-            <w:tcW w:w="0" w:type="auto"/>
-            <w:gridSpan w:val="3"/>
-          </w:tcPr>
-          <w:p>
-            <w:pPr>
-              <w:pStyle w:val="Heading4"/>
-              <w:outlineLvl w:val="3"/>
-              <w:rPr>
-                <w:rFonts w:eastAsia="Times New Roman"/>
-              </w:rPr>
-            </w:pPr>
-            <w:r>
-              <w:rPr>
-                <w:rFonts w:eastAsia="Times New Roman"/>
-              </w:rPr>
-              <w:t>Resource access instructions</w:t>
-            </w:r>
-          </w:p>
-        </w:tc>
-      </w:tr>
-      <w:tr>
-        <w:tc>
-          <w:tcPr>
-            <w:tcW w:w="0" w:type="auto"/>
-          </w:tcPr>
-          <w:p>
-            <w:pPr>
-              <w:spacing w:before="80" w:after="80"/>
-              <w:contextualSpacing/>
-              <w:rPr>
-                <w:rFonts w:eastAsia="Times New Roman" w:cs="Times New Roman"/>
-              </w:rPr>
-            </w:pPr>
-            <w:r>
-              <w:rPr>
-                <w:rFonts w:eastAsia="Times New Roman" w:cs="Times New Roman"/>
-                <w:b/>
-                <w:color w:val="7A0000"/>
-                <w:u w:val="double"/>
-              </w:rPr>
-              <w:t>Access Statement</w:t>
-            </w:r>
-          </w:p>
-        </w:tc>
-        <w:tc>
-          <w:tcPr>
-            <w:tcW w:w="0" w:type="auto"/>
-          </w:tcPr>
-          <w:p>
-            <w:pPr>
-              <w:spacing w:before="80" w:after="80"/>
-              <w:contextualSpacing/>
-              <w:rPr>
-                <w:rFonts w:eastAsia="Times New Roman" w:cs="Times New Roman"/>
-                <w:b/>
-                <w:color w:val="7F7F7F"/>
-              </w:rPr>
-            </w:pPr>
-            <w:r>
-              <w:rPr>
-                <w:rFonts w:eastAsia="Times New Roman" w:cs="Times New Roman"/>
-              </w:rPr>
-              <w:t>1</w:t>
-            </w:r>
-            <w:r>
-              <w:rPr>
-                <w:rFonts w:eastAsia="Times New Roman" w:cs="Times New Roman"/>
-                <w:b/>
-                <w:color w:val="7F7F7F"/>
-              </w:rPr>
-              <w:t xml:space="preserve"> entry</w:t>
-            </w:r>
-          </w:p>
-        </w:tc>
-        <w:tc>
-          <w:tcPr>
-            <w:tcW w:w="0" w:type="auto"/>
-          </w:tcPr>
-          <w:p>
-            <w:pPr>
-              <w:spacing w:before="80" w:after="80"/>
-              <w:contextualSpacing/>
-              <w:rPr>
-                <w:rFonts w:eastAsia="Times New Roman" w:cs="Times New Roman"/>
-              </w:rPr>
-            </w:pPr>
-            <w:r>
-              <w:rPr>
-                <w:rFonts w:eastAsia="Times New Roman" w:cs="Times New Roman"/>
-              </w:rPr>
-              <w:t>Text instructions for how to access the resource.</w:t>
-            </w:r>
-          </w:p>
-        </w:tc>
-      </w:tr>
-      <w:tr>
-        <w:tc>
-          <w:tcPr>
-            <w:tcW w:w="0" w:type="auto"/>
-          </w:tcPr>
-          <w:p>
-            <w:pPr>
-              <w:spacing w:before="80" w:after="80"/>
-              <w:contextualSpacing/>
-              <w:rPr>
-                <w:rFonts w:eastAsia="Times New Roman" w:cs="Times New Roman"/>
-              </w:rPr>
-            </w:pPr>
-            <w:r>
-              <w:rPr>
-                <w:rFonts w:eastAsia="Times New Roman" w:cs="Times New Roman"/>
-                <w:i/>
-              </w:rPr>
-              <w:t>Distribution Contact</w:t>
-            </w:r>
-          </w:p>
-        </w:tc>
-        <w:tc>
-          <w:tcPr>
-            <w:tcW w:w="0" w:type="auto"/>
-          </w:tcPr>
-          <w:p>
-            <w:pPr>
-              <w:spacing w:before="80" w:after="80"/>
-              <w:contextualSpacing/>
-              <w:rPr>
-                <w:rFonts w:eastAsia="Times New Roman" w:cs="Times New Roman"/>
-                <w:b/>
-                <w:color w:val="7F7F7F"/>
-              </w:rPr>
-            </w:pPr>
-            <w:r>
-              <w:rPr>
-                <w:rFonts w:eastAsia="Times New Roman" w:cs="Times New Roman"/>
-              </w:rPr>
-              <w:t>1</w:t>
-            </w:r>
-            <w:r>
-              <w:rPr>
-                <w:rFonts w:eastAsia="Times New Roman" w:cs="Times New Roman"/>
-                <w:b/>
-                <w:color w:val="7F7F7F"/>
-              </w:rPr>
-              <w:t xml:space="preserve"> entry</w:t>
-            </w:r>
-          </w:p>
-        </w:tc>
-        <w:tc>
-          <w:tcPr>
-            <w:tcW w:w="0" w:type="auto"/>
-          </w:tcPr>
-          <w:p>
-            <w:pPr>
-              <w:spacing w:before="80" w:after="80"/>
-              <w:contextualSpacing/>
-              <w:rPr>
-                <w:rFonts w:eastAsia="Times New Roman" w:cs="Times New Roman"/>
-              </w:rPr>
-            </w:pPr>
-            <w:r>
-              <w:rPr>
-                <w:rFonts w:eastAsia="Times New Roman" w:cs="Times New Roman"/>
-              </w:rPr>
-              <w:t xml:space="preserve">The party to contact about accessing the resource. </w:t>
-            </w:r>
-            <w:r>
-              <w:rPr>
-                <w:rFonts w:eastAsia="Times New Roman" w:cs="Times New Roman"/>
-                <w:b/>
-                <w:color w:val="7A0000"/>
-                <w:u w:val="double"/>
-              </w:rPr>
-              <w:t>Organization Name</w:t>
-            </w:r>
-            <w:r>
-              <w:rPr>
-                <w:rFonts w:eastAsia="Times New Roman" w:cs="Times New Roman"/>
-              </w:rPr>
-              <w:t xml:space="preserve">, </w:t>
-            </w:r>
-            <w:r>
-              <w:rPr>
-                <w:rFonts w:eastAsia="Times New Roman" w:cs="Times New Roman"/>
-                <w:b/>
-              </w:rPr>
-              <w:t>Person Name, Street Address</w:t>
-            </w:r>
-            <w:r>
-              <w:rPr>
-                <w:rFonts w:eastAsia="Times New Roman" w:cs="Times New Roman"/>
-              </w:rPr>
-              <w:t xml:space="preserve">, </w:t>
-            </w:r>
-            <w:r>
-              <w:rPr>
-                <w:rFonts w:eastAsia="Times New Roman" w:cs="Times New Roman"/>
-                <w:b/>
-              </w:rPr>
-              <w:t>City</w:t>
-            </w:r>
-            <w:r>
-              <w:rPr>
-                <w:rFonts w:eastAsia="Times New Roman" w:cs="Times New Roman"/>
-              </w:rPr>
-              <w:t xml:space="preserve">, </w:t>
-            </w:r>
-            <w:r>
-              <w:rPr>
-                <w:rFonts w:eastAsia="Times New Roman" w:cs="Times New Roman"/>
-                <w:b/>
-              </w:rPr>
-              <w:t>State</w:t>
-            </w:r>
-            <w:r>
-              <w:rPr>
-                <w:rFonts w:eastAsia="Times New Roman" w:cs="Times New Roman"/>
-              </w:rPr>
-              <w:t xml:space="preserve">, </w:t>
-            </w:r>
-            <w:r>
-              <w:rPr>
-                <w:rFonts w:eastAsia="Times New Roman" w:cs="Times New Roman"/>
-                <w:b/>
-              </w:rPr>
-              <w:t>ZIP Code</w:t>
-            </w:r>
-            <w:r>
-              <w:rPr>
-                <w:rFonts w:eastAsia="Times New Roman" w:cs="Times New Roman"/>
-              </w:rPr>
-              <w:t xml:space="preserve">, </w:t>
-            </w:r>
-            <w:r>
-              <w:rPr>
-                <w:rFonts w:eastAsia="Times New Roman" w:cs="Times New Roman"/>
-                <w:b/>
-                <w:color w:val="7A0000"/>
-                <w:u w:val="double"/>
-              </w:rPr>
-              <w:t>Email</w:t>
-            </w:r>
-            <w:r>
-              <w:rPr>
-                <w:rFonts w:eastAsia="Times New Roman" w:cs="Times New Roman"/>
-              </w:rPr>
-              <w:t xml:space="preserve">, </w:t>
-            </w:r>
-            <w:r>
-              <w:rPr>
-                <w:rFonts w:eastAsia="Times New Roman" w:cs="Times New Roman"/>
-                <w:b/>
-                <w:bCs/>
-              </w:rPr>
-              <w:t>Phone</w:t>
-            </w:r>
-            <w:r>
-              <w:rPr>
-                <w:rFonts w:eastAsia="Times New Roman" w:cs="Times New Roman"/>
-              </w:rPr>
-              <w:t xml:space="preserve">, </w:t>
-            </w:r>
-            <w:r>
-              <w:rPr>
-                <w:rFonts w:eastAsia="Times New Roman" w:cs="Times New Roman"/>
-                <w:b/>
-              </w:rPr>
-              <w:t>Fax, URL</w:t>
-            </w:r>
-            <w:r>
-              <w:rPr>
-                <w:rFonts w:eastAsia="Times New Roman" w:cs="Times New Roman"/>
-              </w:rPr>
-              <w:t xml:space="preserve">. In general, a contact for distribution should be required for physical resources. </w:t>
-            </w:r>
-          </w:p>
-        </w:tc>
-      </w:tr>
-      <w:tr>
-        <w:tc>
-          <w:tcPr>
-            <w:tcW w:w="0" w:type="auto"/>
-          </w:tcPr>
-          <w:p>
-            <w:pPr>
-              <w:spacing w:before="80" w:after="80"/>
-              <w:contextualSpacing/>
-              <w:rPr>
-                <w:rFonts w:eastAsia="Times New Roman" w:cs="Times New Roman"/>
-              </w:rPr>
-            </w:pPr>
-            <w:r>
-              <w:rPr>
-                <w:rFonts w:eastAsia="Times New Roman" w:cs="Times New Roman"/>
-                <w:i/>
-              </w:rPr>
-              <w:t>Link to the resource</w:t>
-            </w:r>
-          </w:p>
-        </w:tc>
-        <w:tc>
-          <w:tcPr>
-            <w:tcW w:w="0" w:type="auto"/>
-          </w:tcPr>
-          <w:p>
-            <w:pPr>
-              <w:spacing w:before="80" w:after="80"/>
-              <w:contextualSpacing/>
-              <w:rPr>
-                <w:rFonts w:eastAsia="Times New Roman" w:cs="Times New Roman"/>
-                <w:b/>
-                <w:color w:val="7F7F7F"/>
-              </w:rPr>
-            </w:pPr>
-            <w:r>
-              <w:rPr>
-                <w:rFonts w:eastAsia="Times New Roman" w:cs="Times New Roman"/>
-              </w:rPr>
-              <w:t>0</w:t>
-            </w:r>
-            <w:r>
-              <w:rPr>
-                <w:rFonts w:eastAsia="Times New Roman" w:cs="Times New Roman"/>
-                <w:b/>
-                <w:color w:val="7F7F7F"/>
-              </w:rPr>
-              <w:t xml:space="preserve"> to many</w:t>
-            </w:r>
-          </w:p>
-        </w:tc>
-        <w:tc>
-          <w:tcPr>
-            <w:tcW w:w="0" w:type="auto"/>
-          </w:tcPr>
-          <w:p>
-            <w:pPr>
-              <w:spacing w:before="80" w:after="80"/>
-              <w:contextualSpacing/>
-              <w:rPr>
-                <w:rFonts w:eastAsia="Times New Roman" w:cs="Times New Roman"/>
-              </w:rPr>
-            </w:pPr>
-            <w:r>
-              <w:rPr>
-                <w:rFonts w:eastAsia="Times New Roman" w:cs="Times New Roman"/>
-              </w:rPr>
-              <w:t xml:space="preserve">A URL </w:t>
-            </w:r>
-            <w:r>
-              <w:rPr>
-                <w:rFonts w:eastAsia="Times New Roman" w:cs="Times New Roman"/>
-              </w:rPr>
-              <w:t xml:space="preserve">that enables access to the resource. </w:t>
-            </w:r>
-            <w:r>
-              <w:rPr>
-                <w:rFonts w:eastAsia="Times New Roman" w:cs="Times New Roman"/>
-              </w:rPr>
-              <w:t xml:space="preserve"> </w:t>
-            </w:r>
-            <w:r>
-              <w:rPr>
-                <w:rFonts w:eastAsia="Times New Roman" w:cs="Times New Roman"/>
-                <w:b/>
-                <w:bCs/>
-              </w:rPr>
-              <w:t>URL</w:t>
-            </w:r>
-            <w:r>
-              <w:rPr>
-                <w:rFonts w:eastAsia="Times New Roman" w:cs="Times New Roman"/>
-              </w:rPr>
-              <w:t xml:space="preserve">, </w:t>
-            </w:r>
-            <w:r>
-              <w:rPr>
-                <w:rFonts w:eastAsia="Times New Roman" w:cs="Times New Roman"/>
-                <w:b/>
-                <w:bCs/>
-              </w:rPr>
-              <w:t>Link</w:t>
-            </w:r>
-            <w:r>
-              <w:rPr>
-                <w:rFonts w:eastAsia="Times New Roman" w:cs="Times New Roman"/>
-              </w:rPr>
-              <w:t xml:space="preserve"> </w:t>
-            </w:r>
-            <w:r>
-              <w:rPr>
-                <w:rFonts w:eastAsia="MS Mincho" w:cs="Times New Roman"/>
-                <w:b/>
-                <w:bCs/>
-              </w:rPr>
-              <w:t>Function</w:t>
-            </w:r>
-            <w:r>
-              <w:rPr>
-                <w:rFonts w:eastAsia="Times New Roman" w:cs="Times New Roman"/>
-              </w:rPr>
-              <w:t xml:space="preserve">, </w:t>
-            </w:r>
-            <w:r>
-              <w:rPr>
-                <w:rFonts w:eastAsia="MS Mincho" w:cs="Times New Roman"/>
-                <w:b/>
-                <w:bCs/>
-              </w:rPr>
-              <w:t>Representation Format</w:t>
-            </w:r>
-            <w:r>
-              <w:rPr>
-                <w:rFonts w:eastAsia="Times New Roman" w:cs="Times New Roman"/>
-              </w:rPr>
-              <w:t xml:space="preserve">. URL is minimum content required if a link is included. Optionally, a Link Function term from the ISO19115 </w:t>
-            </w:r>
-            <w:proofErr w:type="spellStart"/>
-            <w:r>
-              <w:rPr>
-                <w:rFonts w:eastAsia="Times New Roman" w:cs="Times New Roman"/>
-              </w:rPr>
-              <w:t>OnlineFunctionCode</w:t>
-            </w:r>
-            <w:proofErr w:type="spellEnd"/>
-            <w:r>
-              <w:rPr>
-                <w:rFonts w:eastAsia="Times New Roman" w:cs="Times New Roman"/>
-              </w:rPr>
-              <w:t xml:space="preserve"> controlled vocabulary specifies what a HTTP GET using the URL will invoke. The link might return an html page, electronic document in some other format, an end point for a service, an online application that requires user interaction, etc. Representation Format is a controlled vocabulary term specifying the format (MIME media types) of a file-based response if applicable. </w:t>
-            </w:r>
-          </w:p>
-        </w:tc>
-      </w:tr>
-      <w:tr>
-        <w:tc>
-          <w:tcPr>
-            <w:tcW w:w="0" w:type="auto"/>
-          </w:tcPr>
-          <w:p>
-            <w:pPr>
-              <w:keepNext/>
-              <w:keepLines/>
-              <w:spacing w:before="80" w:after="80"/>
-              <w:contextualSpacing/>
-              <w:rPr>
-                <w:rFonts w:eastAsia="Times New Roman" w:cs="Times New Roman"/>
-              </w:rPr>
-            </w:pPr>
-            <w:r>
-              <w:rPr>
-                <w:rFonts w:eastAsia="Times New Roman" w:cs="Times New Roman"/>
-                <w:b/>
-              </w:rPr>
-              <w:lastRenderedPageBreak/>
-              <w:t>Constraints Statement</w:t>
-            </w:r>
-          </w:p>
-        </w:tc>
-        <w:tc>
-          <w:tcPr>
-            <w:tcW w:w="0" w:type="auto"/>
-          </w:tcPr>
-          <w:p>
-            <w:pPr>
-              <w:keepNext/>
-              <w:keepLines/>
-              <w:spacing w:before="80" w:after="80"/>
-              <w:contextualSpacing/>
-              <w:rPr>
-                <w:rFonts w:eastAsia="Times New Roman" w:cs="Times New Roman"/>
-                <w:b/>
-                <w:color w:val="7F7F7F"/>
-              </w:rPr>
-            </w:pPr>
-            <w:r>
-              <w:rPr>
-                <w:rFonts w:eastAsia="Times New Roman" w:cs="Times New Roman"/>
-              </w:rPr>
-              <w:t>0</w:t>
-            </w:r>
-            <w:r>
-              <w:rPr>
-                <w:rFonts w:eastAsia="Times New Roman" w:cs="Times New Roman"/>
-                <w:b/>
-                <w:color w:val="7F7F7F"/>
-              </w:rPr>
-              <w:t xml:space="preserve"> to 1 entry</w:t>
-            </w:r>
-          </w:p>
-        </w:tc>
-        <w:tc>
-          <w:tcPr>
-            <w:tcW w:w="0" w:type="auto"/>
-          </w:tcPr>
-          <w:p>
-            <w:pPr>
-              <w:keepNext/>
-              <w:keepLines/>
-              <w:spacing w:before="80" w:after="80"/>
-              <w:contextualSpacing/>
-              <w:rPr>
-                <w:rFonts w:eastAsia="Times New Roman" w:cs="Times New Roman"/>
-              </w:rPr>
-            </w:pPr>
-            <w:proofErr w:type="gramStart"/>
-            <w:r>
-              <w:rPr>
-                <w:rFonts w:eastAsia="Times New Roman" w:cs="Times New Roman"/>
-              </w:rPr>
-              <w:t>describe</w:t>
-            </w:r>
-            <w:proofErr w:type="gramEnd"/>
-            <w:r>
-              <w:rPr>
-                <w:rFonts w:eastAsia="Times New Roman" w:cs="Times New Roman"/>
-              </w:rPr>
-              <w:t xml:space="preserve"> the resource's legal and usage constraints.</w:t>
-            </w:r>
-          </w:p>
-        </w:tc>
-      </w:tr>
-      <w:tr>
-        <w:tc>
-          <w:tcPr>
-            <w:tcW w:w="0" w:type="auto"/>
-          </w:tcPr>
-          <w:p>
-            <w:pPr>
-              <w:spacing w:before="80" w:after="80"/>
-              <w:contextualSpacing/>
-              <w:rPr>
-                <w:rFonts w:eastAsia="Times New Roman" w:cs="Times New Roman"/>
-                <w:b/>
-              </w:rPr>
-            </w:pPr>
-            <w:r>
-              <w:rPr>
-                <w:rFonts w:eastAsia="Times New Roman" w:cs="Times New Roman"/>
-                <w:b/>
-              </w:rPr>
-              <w:t>Distribution Keywords</w:t>
-            </w:r>
-          </w:p>
-        </w:tc>
-        <w:tc>
-          <w:tcPr>
-            <w:tcW w:w="0" w:type="auto"/>
-          </w:tcPr>
-          <w:p>
-            <w:pPr>
-              <w:spacing w:before="80" w:after="80"/>
-              <w:contextualSpacing/>
-              <w:rPr>
-                <w:rFonts w:eastAsia="Times New Roman" w:cs="Times New Roman"/>
-                <w:b/>
-                <w:color w:val="7F7F7F"/>
-              </w:rPr>
-            </w:pPr>
-            <w:r>
-              <w:rPr>
-                <w:rFonts w:eastAsia="Times New Roman" w:cs="Times New Roman"/>
-                <w:b/>
-              </w:rPr>
-              <w:t>0</w:t>
-            </w:r>
-            <w:r>
-              <w:rPr>
-                <w:rFonts w:eastAsia="Times New Roman" w:cs="Times New Roman"/>
-                <w:b/>
-                <w:color w:val="7F7F7F"/>
-              </w:rPr>
-              <w:t xml:space="preserve"> to many</w:t>
-            </w:r>
-          </w:p>
-        </w:tc>
-        <w:tc>
-          <w:tcPr>
-            <w:tcW w:w="0" w:type="auto"/>
-          </w:tcPr>
-          <w:p>
-            <w:pPr>
-              <w:spacing w:before="80" w:after="80"/>
-              <w:contextualSpacing/>
-              <w:rPr>
-                <w:rFonts w:eastAsia="Times New Roman" w:cs="Times New Roman"/>
-              </w:rPr>
-            </w:pPr>
-            <w:proofErr w:type="gramStart"/>
-            <w:r>
-              <w:rPr>
-                <w:rFonts w:eastAsia="Times New Roman" w:cs="Times New Roman"/>
-              </w:rPr>
-              <w:t>keywords</w:t>
-            </w:r>
-            <w:proofErr w:type="gramEnd"/>
-            <w:r>
-              <w:rPr>
-                <w:rFonts w:eastAsia="Times New Roman" w:cs="Times New Roman"/>
-              </w:rPr>
-              <w:t xml:space="preserve"> describing the physical form of the resource (core, rock sample, digital file, book, journal article), formatting of resource content (file format, e.g. tiff, </w:t>
-            </w:r>
-            <w:proofErr w:type="spellStart"/>
-            <w:r>
-              <w:rPr>
-                <w:rFonts w:eastAsia="Times New Roman" w:cs="Times New Roman"/>
-              </w:rPr>
-              <w:t>xls</w:t>
-            </w:r>
-            <w:proofErr w:type="spellEnd"/>
-            <w:r>
-              <w:rPr>
-                <w:rFonts w:eastAsia="Times New Roman" w:cs="Times New Roman"/>
-              </w:rPr>
-              <w:t xml:space="preserve">, MIME type), or physical distribution media (film, floppy disk, online service, hard copy). Table 6 in USGIN ISO metadata profile includes a vocabulary for distribution format for use with the ISO19115 </w:t>
-            </w:r>
-            <w:proofErr w:type="spellStart"/>
-            <w:r>
-              <w:rPr>
-                <w:rFonts w:eastAsia="Times New Roman" w:cs="Times New Roman"/>
-              </w:rPr>
-              <w:t>distributionFormat</w:t>
-            </w:r>
-            <w:proofErr w:type="spellEnd"/>
-            <w:r>
-              <w:rPr>
-                <w:rFonts w:eastAsia="Times New Roman" w:cs="Times New Roman"/>
-              </w:rPr>
-              <w:t xml:space="preserve"> name property. Use of these keywords allows users to search for particular kinds of artifacts.</w:t>
-            </w:r>
-          </w:p>
-        </w:tc>
-      </w:tr>
-      <w:tr>
-        <w:tc>
-          <w:tcPr>
-            <w:tcW w:w="0" w:type="auto"/>
-            <w:gridSpan w:val="3"/>
-          </w:tcPr>
-          <w:p>
-            <w:pPr>
-              <w:pStyle w:val="Heading4"/>
-              <w:outlineLvl w:val="3"/>
-              <w:rPr>
-                <w:rFonts w:eastAsia="Times New Roman"/>
-              </w:rPr>
-            </w:pPr>
-            <w:r>
-              <w:rPr>
-                <w:rFonts w:eastAsia="Times New Roman"/>
-              </w:rPr>
-              <w:t>Metadata maintenance information</w:t>
-            </w:r>
-          </w:p>
-        </w:tc>
-      </w:tr>
-      <w:tr>
-        <w:tc>
-          <w:tcPr>
-            <w:tcW w:w="0" w:type="auto"/>
-          </w:tcPr>
-          <w:p>
-            <w:pPr>
-              <w:spacing w:before="80" w:after="80"/>
-              <w:contextualSpacing/>
-              <w:rPr>
-                <w:rFonts w:eastAsia="Times New Roman" w:cs="Times New Roman"/>
-              </w:rPr>
-            </w:pPr>
-            <w:r>
-              <w:rPr>
-                <w:rFonts w:eastAsia="Times New Roman" w:cs="Times New Roman"/>
-                <w:b/>
-                <w:color w:val="7A0000"/>
-                <w:u w:val="double"/>
-              </w:rPr>
-              <w:t>Metadata Date</w:t>
-            </w:r>
-          </w:p>
-        </w:tc>
-        <w:tc>
-          <w:tcPr>
-            <w:tcW w:w="0" w:type="auto"/>
-          </w:tcPr>
-          <w:p>
-            <w:pPr>
-              <w:spacing w:before="80" w:after="80"/>
-              <w:contextualSpacing/>
-              <w:rPr>
-                <w:rFonts w:eastAsia="Times New Roman" w:cs="Times New Roman"/>
-                <w:b/>
-                <w:color w:val="7F7F7F"/>
-              </w:rPr>
-            </w:pPr>
-            <w:r>
-              <w:rPr>
-                <w:rFonts w:eastAsia="Times New Roman" w:cs="Times New Roman"/>
-              </w:rPr>
-              <w:t>1</w:t>
-            </w:r>
-            <w:r>
-              <w:rPr>
-                <w:rFonts w:eastAsia="Times New Roman" w:cs="Times New Roman"/>
-                <w:b/>
-                <w:color w:val="7F7F7F"/>
-              </w:rPr>
-              <w:t xml:space="preserve"> entry</w:t>
-            </w:r>
-          </w:p>
-        </w:tc>
-        <w:tc>
-          <w:tcPr>
-            <w:tcW w:w="0" w:type="auto"/>
-          </w:tcPr>
-          <w:p>
-            <w:pPr>
-              <w:spacing w:before="80" w:after="80"/>
-              <w:contextualSpacing/>
-              <w:rPr>
-                <w:rFonts w:eastAsia="Times New Roman" w:cs="Times New Roman"/>
-              </w:rPr>
-            </w:pPr>
-            <w:r>
-              <w:rPr>
-                <w:rFonts w:eastAsia="Times New Roman" w:cs="Times New Roman"/>
-              </w:rPr>
-              <w:t xml:space="preserve">Last metadata update/creation date-time stamp in </w:t>
             </w:r>
             <w:hyperlink r:id="rId17" w:anchor="Combined_date_and_time_representations" w:history="1">
               <w:r>
@@ -6697,7 +6146,7 @@
               <w:rPr>
                 <w:rFonts w:eastAsia="Times New Roman" w:cs="Times New Roman"/>
               </w:rPr>
-              <w:t xml:space="preserve"> format. This may be automatically updated on metadata import if a metadata format conversion is necessary. </w:t>
+              <w:t xml:space="preserve"> format.</w:t>
             </w:r>
           </w:p>
         </w:tc>
@@ -6718,9 +6167,9 @@
             <w:r>
               <w:rPr>
                 <w:rFonts w:eastAsia="Times New Roman" w:cs="Times New Roman"/>
-                <w:i/>
-              </w:rPr>
-              <w:t>Metadata Contact</w:t>
+                <w:b/>
+              </w:rPr>
+              <w:t>Quality Statement</w:t>
             </w:r>
           </w:p>
         </w:tc>
@@ -6742,7 +6191,7 @@
               <w:rPr>
                 <w:rFonts w:eastAsia="Times New Roman" w:cs="Times New Roman"/>
               </w:rPr>
-              <w:t>1</w:t>
+              <w:t>0</w:t>
             </w:r>
             <w:r>
               <w:rPr>
@@ -6750,7 +6199,7 @@
                 <w:b/>
                 <w:color w:val="7F7F7F"/>
               </w:rPr>
-              <w:t xml:space="preserve"> entry</w:t>
+              <w:t xml:space="preserve"> to 1 entry</w:t>
             </w:r>
           </w:p>
         </w:tc>
@@ -6770,8 +6219,120 @@
               <w:rPr>
                 <w:rFonts w:eastAsia="Times New Roman" w:cs="Times New Roman"/>
               </w:rPr>
-              <w:t xml:space="preserve">The party to contact with questions about the metadata itself. </w:t>
-            </w:r>
+              <w:t>Text specification of the quality of the resource.</w:t>
+            </w:r>
+          </w:p>
+        </w:tc>
+      </w:tr>
+      <w:tr>
+        <w:tc>
+          <w:tcPr>
+            <w:tcW w:w="0" w:type="auto"/>
+          </w:tcPr>
+          <w:p>
+            <w:pPr>
+              <w:spacing w:before="80" w:after="80"/>
+              <w:contextualSpacing/>
+              <w:rPr>
+                <w:rFonts w:eastAsia="Times New Roman" w:cs="Times New Roman"/>
+              </w:rPr>
+            </w:pPr>
+            <w:r>
+              <w:rPr>
+                <w:rFonts w:eastAsia="Times New Roman" w:cs="Times New Roman"/>
+                <w:b/>
+              </w:rPr>
+              <w:t>Lineage Statement</w:t>
+            </w:r>
+          </w:p>
+        </w:tc>
+        <w:tc>
+          <w:tcPr>
+            <w:tcW w:w="0" w:type="auto"/>
+          </w:tcPr>
+          <w:p>
+            <w:pPr>
+              <w:spacing w:before="80" w:after="80"/>
+              <w:contextualSpacing/>
+              <w:rPr>
+                <w:rFonts w:eastAsia="Times New Roman" w:cs="Times New Roman"/>
+                <w:b/>
+                <w:color w:val="7F7F7F"/>
+              </w:rPr>
+            </w:pPr>
+            <w:r>
+              <w:rPr>
+                <w:rFonts w:eastAsia="Times New Roman" w:cs="Times New Roman"/>
+              </w:rPr>
+              <w:t>0</w:t>
+            </w:r>
+            <w:r>
+              <w:rPr>
+                <w:rFonts w:eastAsia="Times New Roman" w:cs="Times New Roman"/>
+                <w:b/>
+                <w:color w:val="7F7F7F"/>
+              </w:rPr>
+              <w:t xml:space="preserve"> to 1 entry</w:t>
+            </w:r>
+          </w:p>
+        </w:tc>
+        <w:tc>
+          <w:tcPr>
+            <w:tcW w:w="0" w:type="auto"/>
+          </w:tcPr>
+          <w:p>
+            <w:pPr>
+              <w:spacing w:before="80" w:after="80"/>
+              <w:contextualSpacing/>
+              <w:rPr>
+                <w:rFonts w:eastAsia="Times New Roman" w:cs="Times New Roman"/>
+              </w:rPr>
+            </w:pPr>
+            <w:r>
+              <w:rPr>
+                <w:rFonts w:eastAsia="Times New Roman" w:cs="Times New Roman"/>
+              </w:rPr>
+              <w:t>Text description of the resource's provenance.</w:t>
+            </w:r>
+          </w:p>
+        </w:tc>
+      </w:tr>
+      <w:tr>
+        <w:tc>
+          <w:tcPr>
+            <w:tcW w:w="0" w:type="auto"/>
+            <w:gridSpan w:val="3"/>
+          </w:tcPr>
+          <w:p>
+            <w:pPr>
+              <w:pStyle w:val="Heading4"/>
+              <w:outlineLvl w:val="3"/>
+              <w:rPr>
+                <w:rFonts w:eastAsia="Times New Roman"/>
+              </w:rPr>
+            </w:pPr>
+            <w:r>
+              <w:rPr>
+                <w:rFonts w:eastAsia="Times New Roman"/>
+              </w:rPr>
+              <w:t>Resource access instructions</w:t>
+            </w:r>
+          </w:p>
+        </w:tc>
+      </w:tr>
+      <w:tr>
+        <w:tc>
+          <w:tcPr>
+            <w:tcW w:w="0" w:type="auto"/>
+          </w:tcPr>
+          <w:p>
+            <w:pPr>
+              <w:spacing w:before="80" w:after="80"/>
+              <w:contextualSpacing/>
+              <w:rPr>
+                <w:rFonts w:eastAsia="Times New Roman" w:cs="Times New Roman"/>
+              </w:rPr>
+            </w:pPr>
             <w:r>
               <w:rPr>
                 <w:rFonts w:eastAsia="Times New Roman" w:cs="Times New Roman"/>
@@ -6779,65 +6340,130 @@
                 <w:color w:val="7A0000"/>
                 <w:u w:val="double"/>
               </w:rPr>
-              <w:t>Organization Name</w:t>
-            </w:r>
-            <w:r>
-              <w:rPr>
-                <w:rFonts w:eastAsia="Times New Roman" w:cs="Times New Roman"/>
-              </w:rPr>
-              <w:t xml:space="preserve">, </w:t>
-            </w:r>
-            <w:r>
-              <w:rPr>
-                <w:rFonts w:eastAsia="Times New Roman" w:cs="Times New Roman"/>
-                <w:b/>
-              </w:rPr>
-              <w:t>Person Name, Street Address</w:t>
-            </w:r>
-            <w:r>
-              <w:rPr>
-                <w:rFonts w:eastAsia="Times New Roman" w:cs="Times New Roman"/>
-              </w:rPr>
-              <w:t xml:space="preserve">, </w:t>
-            </w:r>
-            <w:r>
-              <w:rPr>
-                <w:rFonts w:eastAsia="Times New Roman" w:cs="Times New Roman"/>
-                <w:b/>
-              </w:rPr>
-              <w:t>City</w:t>
-            </w:r>
-            <w:r>
-              <w:rPr>
-                <w:rFonts w:eastAsia="Times New Roman" w:cs="Times New Roman"/>
-              </w:rPr>
-              <w:t xml:space="preserve">, </w:t>
-            </w:r>
-            <w:r>
-              <w:rPr>
-                <w:rFonts w:eastAsia="Times New Roman" w:cs="Times New Roman"/>
-                <w:b/>
-              </w:rPr>
-              <w:t>State</w:t>
-            </w:r>
-            <w:r>
-              <w:rPr>
-                <w:rFonts w:eastAsia="Times New Roman" w:cs="Times New Roman"/>
-              </w:rPr>
-              <w:t xml:space="preserve">, </w:t>
-            </w:r>
-            <w:r>
-              <w:rPr>
-                <w:rFonts w:eastAsia="Times New Roman" w:cs="Times New Roman"/>
-                <w:b/>
-              </w:rPr>
-              <w:t>ZIP Code</w:t>
-            </w:r>
-            <w:r>
-              <w:rPr>
-                <w:rFonts w:eastAsia="Times New Roman" w:cs="Times New Roman"/>
-              </w:rPr>
-              <w:t xml:space="preserve">, </w:t>
+              <w:t>Access Statement</w:t>
+            </w:r>
+          </w:p>
+        </w:tc>
+        <w:tc>
+          <w:tcPr>
+            <w:tcW w:w="0" w:type="auto"/>
+          </w:tcPr>
+          <w:p>
+            <w:pPr>
+              <w:spacing w:before="80" w:after="80"/>
+              <w:contextualSpacing/>
+              <w:rPr>
+                <w:rFonts w:eastAsia="Times New Roman" w:cs="Times New Roman"/>
+                <w:b/>
+                <w:color w:val="7F7F7F"/>
+              </w:rPr>
+            </w:pPr>
+            <w:r>
+              <w:rPr>
+                <w:rFonts w:eastAsia="Times New Roman" w:cs="Times New Roman"/>
+              </w:rPr>
+              <w:t>1</w:t>
+            </w:r>
+            <w:r>
+              <w:rPr>
+                <w:rFonts w:eastAsia="Times New Roman" w:cs="Times New Roman"/>
+                <w:b/>
+                <w:color w:val="7F7F7F"/>
+              </w:rPr>
+              <w:t xml:space="preserve"> entry</w:t>
+            </w:r>
+          </w:p>
+        </w:tc>
+        <w:tc>
+          <w:tcPr>
+            <w:tcW w:w="0" w:type="auto"/>
+          </w:tcPr>
+          <w:p>
+            <w:pPr>
+              <w:spacing w:before="80" w:after="80"/>
+              <w:contextualSpacing/>
+              <w:rPr>
+                <w:rFonts w:eastAsia="Times New Roman" w:cs="Times New Roman"/>
+              </w:rPr>
+            </w:pPr>
+            <w:r>
+              <w:rPr>
+                <w:rFonts w:eastAsia="Times New Roman" w:cs="Times New Roman"/>
+              </w:rPr>
+              <w:t>Text instructions for how to access the resource.</w:t>
+            </w:r>
+          </w:p>
+        </w:tc>
+      </w:tr>
+      <w:tr>
+        <w:tc>
+          <w:tcPr>
+            <w:tcW w:w="0" w:type="auto"/>
+          </w:tcPr>
+          <w:p>
+            <w:pPr>
+              <w:spacing w:before="80" w:after="80"/>
+              <w:contextualSpacing/>
+              <w:rPr>
+                <w:rFonts w:eastAsia="Times New Roman" w:cs="Times New Roman"/>
+              </w:rPr>
+            </w:pPr>
+            <w:r>
+              <w:rPr>
+                <w:rFonts w:eastAsia="Times New Roman" w:cs="Times New Roman"/>
+                <w:i/>
+              </w:rPr>
+              <w:t>Distribution Contact</w:t>
+            </w:r>
+          </w:p>
+        </w:tc>
+        <w:tc>
+          <w:tcPr>
+            <w:tcW w:w="0" w:type="auto"/>
+          </w:tcPr>
+          <w:p>
+            <w:pPr>
+              <w:spacing w:before="80" w:after="80"/>
+              <w:contextualSpacing/>
+              <w:rPr>
+                <w:rFonts w:eastAsia="Times New Roman" w:cs="Times New Roman"/>
+                <w:b/>
+                <w:color w:val="7F7F7F"/>
+              </w:rPr>
+            </w:pPr>
+            <w:r>
+              <w:rPr>
+                <w:rFonts w:eastAsia="Times New Roman" w:cs="Times New Roman"/>
+              </w:rPr>
+              <w:t>1</w:t>
+            </w:r>
+            <w:r>
+              <w:rPr>
+                <w:rFonts w:eastAsia="Times New Roman" w:cs="Times New Roman"/>
+                <w:b/>
+                <w:color w:val="7F7F7F"/>
+              </w:rPr>
+              <w:t xml:space="preserve"> entry</w:t>
+            </w:r>
+          </w:p>
+        </w:tc>
+        <w:tc>
+          <w:tcPr>
+            <w:tcW w:w="0" w:type="auto"/>
+          </w:tcPr>
+          <w:p>
+            <w:pPr>
+              <w:spacing w:before="80" w:after="80"/>
+              <w:contextualSpacing/>
+              <w:rPr>
+                <w:rFonts w:eastAsia="Times New Roman" w:cs="Times New Roman"/>
+              </w:rPr>
+            </w:pPr>
+            <w:r>
+              <w:rPr>
+                <w:rFonts w:eastAsia="Times New Roman" w:cs="Times New Roman"/>
+              </w:rPr>
+              <w:t xml:space="preserve">The party to contact about accessing the resource. </w:t>
             </w:r>
             <w:r>
               <w:rPr>
@@ -6846,6 +6472,73 @@
                 <w:color w:val="7A0000"/>
                 <w:u w:val="double"/>
               </w:rPr>
+              <w:t>Organization Name</w:t>
+            </w:r>
+            <w:r>
+              <w:rPr>
+                <w:rFonts w:eastAsia="Times New Roman" w:cs="Times New Roman"/>
+              </w:rPr>
+              <w:t xml:space="preserve">, </w:t>
+            </w:r>
+            <w:r>
+              <w:rPr>
+                <w:rFonts w:eastAsia="Times New Roman" w:cs="Times New Roman"/>
+                <w:b/>
+              </w:rPr>
+              <w:t>Person Name, Street Address</w:t>
+            </w:r>
+            <w:r>
+              <w:rPr>
+                <w:rFonts w:eastAsia="Times New Roman" w:cs="Times New Roman"/>
+              </w:rPr>
+              <w:t xml:space="preserve">, </w:t>
+            </w:r>
+            <w:r>
+              <w:rPr>
+                <w:rFonts w:eastAsia="Times New Roman" w:cs="Times New Roman"/>
+                <w:b/>
+              </w:rPr>
+              <w:t>City</w:t>
+            </w:r>
+            <w:r>
+              <w:rPr>
+                <w:rFonts w:eastAsia="Times New Roman" w:cs="Times New Roman"/>
+              </w:rPr>
+              <w:t xml:space="preserve">, </w:t>
+            </w:r>
+            <w:r>
+              <w:rPr>
+                <w:rFonts w:eastAsia="Times New Roman" w:cs="Times New Roman"/>
+                <w:b/>
+              </w:rPr>
+              <w:t>State</w:t>
+            </w:r>
+            <w:r>
+              <w:rPr>
+                <w:rFonts w:eastAsia="Times New Roman" w:cs="Times New Roman"/>
+              </w:rPr>
+              <w:t xml:space="preserve">, </w:t>
+            </w:r>
+            <w:r>
+              <w:rPr>
+                <w:rFonts w:eastAsia="Times New Roman" w:cs="Times New Roman"/>
+                <w:b/>
+              </w:rPr>
+              <w:t>ZIP Code</w:t>
+            </w:r>
+            <w:r>
+              <w:rPr>
+                <w:rFonts w:eastAsia="Times New Roman" w:cs="Times New Roman"/>
+              </w:rPr>
+              <w:t xml:space="preserve">, </w:t>
+            </w:r>
+            <w:r>
+              <w:rPr>
+                <w:rFonts w:eastAsia="Times New Roman" w:cs="Times New Roman"/>
+                <w:b/>
+                <w:color w:val="7A0000"/>
+                <w:u w:val="double"/>
+              </w:rPr>
               <w:t>Email</w:t>
             </w:r>
             <w:r>
@@ -6858,6 +6551,7 @@
               <w:rPr>
                 <w:rFonts w:eastAsia="Times New Roman" w:cs="Times New Roman"/>
                 <w:b/>
+                <w:bCs/>
               </w:rPr>
               <w:t>Phone</w:t>
             </w:r>
@@ -6878,7 +6572,7 @@
               <w:rPr>
                 <w:rFonts w:eastAsia="Times New Roman" w:cs="Times New Roman"/>
               </w:rPr>
-              <w:t xml:space="preserve">. </w:t>
+              <w:t xml:space="preserve">. In general, a contact for distribution should be required for physical resources. </w:t>
             </w:r>
           </w:p>
         </w:tc>
@@ -6899,11 +6593,388 @@
             <w:r>
               <w:rPr>
                 <w:rFonts w:eastAsia="Times New Roman" w:cs="Times New Roman"/>
+                <w:i/>
+              </w:rPr>
+              <w:t>Link to the resource</w:t>
+            </w:r>
+          </w:p>
+        </w:tc>
+        <w:tc>
+          <w:tcPr>
+            <w:tcW w:w="0" w:type="auto"/>
+          </w:tcPr>
+          <w:p>
+            <w:pPr>
+              <w:spacing w:before="80" w:after="80"/>
+              <w:contextualSpacing/>
+              <w:rPr>
+                <w:rFonts w:eastAsia="Times New Roman" w:cs="Times New Roman"/>
+                <w:b/>
+                <w:color w:val="7F7F7F"/>
+              </w:rPr>
+            </w:pPr>
+            <w:r>
+              <w:rPr>
+                <w:rFonts w:eastAsia="Times New Roman" w:cs="Times New Roman"/>
+              </w:rPr>
+              <w:t>0</w:t>
+            </w:r>
+            <w:r>
+              <w:rPr>
+                <w:rFonts w:eastAsia="Times New Roman" w:cs="Times New Roman"/>
+                <w:b/>
+                <w:color w:val="7F7F7F"/>
+              </w:rPr>
+              <w:t xml:space="preserve"> to many</w:t>
+            </w:r>
+          </w:p>
+        </w:tc>
+        <w:tc>
+          <w:tcPr>
+            <w:tcW w:w="0" w:type="auto"/>
+          </w:tcPr>
+          <w:p>
+            <w:pPr>
+              <w:spacing w:before="80" w:after="80"/>
+              <w:contextualSpacing/>
+              <w:rPr>
+                <w:rFonts w:eastAsia="Times New Roman" w:cs="Times New Roman"/>
+              </w:rPr>
+            </w:pPr>
+            <w:r>
+              <w:rPr>
+                <w:rFonts w:eastAsia="Times New Roman" w:cs="Times New Roman"/>
+              </w:rPr>
+              <w:t xml:space="preserve">A URL </w:t>
+            </w:r>
+            <w:r>
+              <w:rPr>
+                <w:rFonts w:eastAsia="Times New Roman" w:cs="Times New Roman"/>
+              </w:rPr>
+              <w:t xml:space="preserve">that enables access to the resource. </w:t>
+            </w:r>
+            <w:r>
+              <w:rPr>
+                <w:rFonts w:eastAsia="Times New Roman" w:cs="Times New Roman"/>
+              </w:rPr>
+              <w:t xml:space="preserve"> </w:t>
+            </w:r>
+            <w:r>
+              <w:rPr>
+                <w:rFonts w:eastAsia="Times New Roman" w:cs="Times New Roman"/>
+                <w:b/>
+                <w:bCs/>
+              </w:rPr>
+              <w:t>URL</w:t>
+            </w:r>
+            <w:r>
+              <w:rPr>
+                <w:rFonts w:eastAsia="Times New Roman" w:cs="Times New Roman"/>
+              </w:rPr>
+              <w:t xml:space="preserve">, </w:t>
+            </w:r>
+            <w:r>
+              <w:rPr>
+                <w:rFonts w:eastAsia="Times New Roman" w:cs="Times New Roman"/>
+                <w:b/>
+                <w:bCs/>
+              </w:rPr>
+              <w:t>Link</w:t>
+            </w:r>
+            <w:r>
+              <w:rPr>
+                <w:rFonts w:eastAsia="Times New Roman" w:cs="Times New Roman"/>
+              </w:rPr>
+              <w:t xml:space="preserve"> </w:t>
+            </w:r>
+            <w:r>
+              <w:rPr>
+                <w:rFonts w:eastAsia="MS Mincho" w:cs="Times New Roman"/>
+                <w:b/>
+                <w:bCs/>
+              </w:rPr>
+              <w:t>Function</w:t>
+            </w:r>
+            <w:r>
+              <w:rPr>
+                <w:rFonts w:eastAsia="Times New Roman" w:cs="Times New Roman"/>
+              </w:rPr>
+              <w:t xml:space="preserve">, </w:t>
+            </w:r>
+            <w:r>
+              <w:rPr>
+                <w:rFonts w:eastAsia="MS Mincho" w:cs="Times New Roman"/>
+                <w:b/>
+                <w:bCs/>
+              </w:rPr>
+              <w:t>Representation Format</w:t>
+            </w:r>
+            <w:r>
+              <w:rPr>
+                <w:rFonts w:eastAsia="Times New Roman" w:cs="Times New Roman"/>
+              </w:rPr>
+              <w:t xml:space="preserve">. URL is minimum content required if a link is included. Optionally, a Link Function term from the ISO19115 </w:t>
+            </w:r>
+            <w:proofErr w:type="spellStart"/>
+            <w:r>
+              <w:rPr>
+                <w:rFonts w:eastAsia="Times New Roman" w:cs="Times New Roman"/>
+              </w:rPr>
+              <w:t>OnlineFunctionCode</w:t>
+            </w:r>
+            <w:proofErr w:type="spellEnd"/>
+            <w:r>
+              <w:rPr>
+                <w:rFonts w:eastAsia="Times New Roman" w:cs="Times New Roman"/>
+              </w:rPr>
+              <w:t xml:space="preserve"> controlled vocabulary specifies what a HTTP GET using the URL will invoke. The link might return an html page, electronic document in some other format, an end point for a service, an online application that requires user interaction, etc. Representation Format is a controlled vocabulary term specifying the format (MIME media types) of a file-based response if applicable. </w:t>
+            </w:r>
+          </w:p>
+        </w:tc>
+      </w:tr>
+      <w:tr>
+        <w:tc>
+          <w:tcPr>
+            <w:tcW w:w="0" w:type="auto"/>
+          </w:tcPr>
+          <w:p>
+            <w:pPr>
+              <w:keepNext/>
+              <w:keepLines/>
+              <w:spacing w:before="80" w:after="80"/>
+              <w:contextualSpacing/>
+              <w:rPr>
+                <w:rFonts w:eastAsia="Times New Roman" w:cs="Times New Roman"/>
+              </w:rPr>
+            </w:pPr>
+            <w:r>
+              <w:rPr>
+                <w:rFonts w:eastAsia="Times New Roman" w:cs="Times New Roman"/>
+                <w:b/>
+              </w:rPr>
+              <w:lastRenderedPageBreak/>
+              <w:t>Constraints Statement</w:t>
+            </w:r>
+          </w:p>
+        </w:tc>
+        <w:tc>
+          <w:tcPr>
+            <w:tcW w:w="0" w:type="auto"/>
+          </w:tcPr>
+          <w:p>
+            <w:pPr>
+              <w:keepNext/>
+              <w:keepLines/>
+              <w:spacing w:before="80" w:after="80"/>
+              <w:contextualSpacing/>
+              <w:rPr>
+                <w:rFonts w:eastAsia="Times New Roman" w:cs="Times New Roman"/>
+                <w:b/>
+                <w:color w:val="7F7F7F"/>
+              </w:rPr>
+            </w:pPr>
+            <w:r>
+              <w:rPr>
+                <w:rFonts w:eastAsia="Times New Roman" w:cs="Times New Roman"/>
+              </w:rPr>
+              <w:t>0</w:t>
+            </w:r>
+            <w:r>
+              <w:rPr>
+                <w:rFonts w:eastAsia="Times New Roman" w:cs="Times New Roman"/>
+                <w:b/>
+                <w:color w:val="7F7F7F"/>
+              </w:rPr>
+              <w:t xml:space="preserve"> to 1 entry</w:t>
+            </w:r>
+          </w:p>
+        </w:tc>
+        <w:tc>
+          <w:tcPr>
+            <w:tcW w:w="0" w:type="auto"/>
+          </w:tcPr>
+          <w:p>
+            <w:pPr>
+              <w:keepNext/>
+              <w:keepLines/>
+              <w:spacing w:before="80" w:after="80"/>
+              <w:contextualSpacing/>
+              <w:rPr>
+                <w:rFonts w:eastAsia="Times New Roman" w:cs="Times New Roman"/>
+              </w:rPr>
+            </w:pPr>
+            <w:proofErr w:type="gramStart"/>
+            <w:r>
+              <w:rPr>
+                <w:rFonts w:eastAsia="Times New Roman" w:cs="Times New Roman"/>
+              </w:rPr>
+              <w:t>describe</w:t>
+            </w:r>
+            <w:proofErr w:type="gramEnd"/>
+            <w:r>
+              <w:rPr>
+                <w:rFonts w:eastAsia="Times New Roman" w:cs="Times New Roman"/>
+              </w:rPr>
+              <w:t xml:space="preserve"> the resource's legal and usage constraints.</w:t>
+            </w:r>
+          </w:p>
+        </w:tc>
+      </w:tr>
+      <w:tr>
+        <w:tc>
+          <w:tcPr>
+            <w:tcW w:w="0" w:type="auto"/>
+          </w:tcPr>
+          <w:p>
+            <w:pPr>
+              <w:spacing w:before="80" w:after="80"/>
+              <w:contextualSpacing/>
+              <w:rPr>
+                <w:rFonts w:eastAsia="Times New Roman" w:cs="Times New Roman"/>
+                <w:b/>
+              </w:rPr>
+            </w:pPr>
+            <w:r>
+              <w:rPr>
+                <w:rFonts w:eastAsia="Times New Roman" w:cs="Times New Roman"/>
+                <w:b/>
+              </w:rPr>
+              <w:t>Distribution Keywords</w:t>
+            </w:r>
+          </w:p>
+        </w:tc>
+        <w:tc>
+          <w:tcPr>
+            <w:tcW w:w="0" w:type="auto"/>
+          </w:tcPr>
+          <w:p>
+            <w:pPr>
+              <w:spacing w:before="80" w:after="80"/>
+              <w:contextualSpacing/>
+              <w:rPr>
+                <w:rFonts w:eastAsia="Times New Roman" w:cs="Times New Roman"/>
+                <w:b/>
+                <w:color w:val="7F7F7F"/>
+              </w:rPr>
+            </w:pPr>
+            <w:r>
+              <w:rPr>
+                <w:rFonts w:eastAsia="Times New Roman" w:cs="Times New Roman"/>
+                <w:b/>
+              </w:rPr>
+              <w:t>0</w:t>
+            </w:r>
+            <w:r>
+              <w:rPr>
+                <w:rFonts w:eastAsia="Times New Roman" w:cs="Times New Roman"/>
+                <w:b/>
+                <w:color w:val="7F7F7F"/>
+              </w:rPr>
+              <w:t xml:space="preserve"> to many</w:t>
+            </w:r>
+          </w:p>
+        </w:tc>
+        <w:tc>
+          <w:tcPr>
+            <w:tcW w:w="0" w:type="auto"/>
+          </w:tcPr>
+          <w:p>
+            <w:pPr>
+              <w:spacing w:before="80" w:after="80"/>
+              <w:contextualSpacing/>
+              <w:rPr>
+                <w:rFonts w:eastAsia="Times New Roman" w:cs="Times New Roman"/>
+              </w:rPr>
+            </w:pPr>
+            <w:proofErr w:type="gramStart"/>
+            <w:r>
+              <w:rPr>
+                <w:rFonts w:eastAsia="Times New Roman" w:cs="Times New Roman"/>
+              </w:rPr>
+              <w:t>keywords</w:t>
+            </w:r>
+            <w:proofErr w:type="gramEnd"/>
+            <w:r>
+              <w:rPr>
+                <w:rFonts w:eastAsia="Times New Roman" w:cs="Times New Roman"/>
+              </w:rPr>
+              <w:t xml:space="preserve"> describing the physical form of the resource (core, rock sample, digital file, book, journal article), formatting of resource content (file format, e.g. tiff, </w:t>
+            </w:r>
+            <w:proofErr w:type="spellStart"/>
+            <w:r>
+              <w:rPr>
+                <w:rFonts w:eastAsia="Times New Roman" w:cs="Times New Roman"/>
+              </w:rPr>
+              <w:t>xls</w:t>
+            </w:r>
+            <w:proofErr w:type="spellEnd"/>
+            <w:r>
+              <w:rPr>
+                <w:rFonts w:eastAsia="Times New Roman" w:cs="Times New Roman"/>
+              </w:rPr>
+              <w:t xml:space="preserve">, MIME type), or physical distribution media (film, floppy disk, online service, hard copy). Table 6 in USGIN ISO metadata profile includes a vocabulary for distribution format for use with the ISO19115 </w:t>
+            </w:r>
+            <w:proofErr w:type="spellStart"/>
+            <w:r>
+              <w:rPr>
+                <w:rFonts w:eastAsia="Times New Roman" w:cs="Times New Roman"/>
+              </w:rPr>
+              <w:t>distributionFormat</w:t>
+            </w:r>
+            <w:proofErr w:type="spellEnd"/>
+            <w:r>
+              <w:rPr>
+                <w:rFonts w:eastAsia="Times New Roman" w:cs="Times New Roman"/>
+              </w:rPr>
+              <w:t xml:space="preserve"> name property. Use of these keywords allows users to search for particular kinds of artifacts.</w:t>
+            </w:r>
+          </w:p>
+        </w:tc>
+      </w:tr>
+      <w:tr>
+        <w:tc>
+          <w:tcPr>
+            <w:tcW w:w="0" w:type="auto"/>
+            <w:gridSpan w:val="3"/>
+          </w:tcPr>
+          <w:p>
+            <w:pPr>
+              <w:pStyle w:val="Heading4"/>
+              <w:outlineLvl w:val="3"/>
+              <w:rPr>
+                <w:rFonts w:eastAsia="Times New Roman"/>
+              </w:rPr>
+            </w:pPr>
+            <w:r>
+              <w:rPr>
+                <w:rFonts w:eastAsia="Times New Roman"/>
+              </w:rPr>
+              <w:t>Metadata maintenance information</w:t>
+            </w:r>
+          </w:p>
+        </w:tc>
+      </w:tr>
+      <w:tr>
+        <w:tc>
+          <w:tcPr>
+            <w:tcW w:w="0" w:type="auto"/>
+          </w:tcPr>
+          <w:p>
+            <w:pPr>
+              <w:spacing w:before="80" w:after="80"/>
+              <w:contextualSpacing/>
+              <w:rPr>
+                <w:rFonts w:eastAsia="Times New Roman" w:cs="Times New Roman"/>
+              </w:rPr>
+            </w:pPr>
+            <w:r>
+              <w:rPr>
+                <w:rFonts w:eastAsia="Times New Roman" w:cs="Times New Roman"/>
                 <w:b/>
                 <w:color w:val="7A0000"/>
                 <w:u w:val="double"/>
               </w:rPr>
-              <w:t>Metadata Specification</w:t>
+              <w:t>Metadata Date</w:t>
             </w:r>
           </w:p>
         </w:tc>
@@ -6945,12 +7016,30 @@
             <w:pPr>
               <w:spacing w:before="80" w:after="80"/>
               <w:contextualSpacing/>
-            </w:pPr>
-            <w:r>
-              <w:rPr>
-                <w:rFonts w:eastAsia="Times New Roman" w:cs="Times New Roman"/>
-              </w:rPr>
-              <w:t>Identifier string for the metadata specification used to create a metadata record encoding this content. Should indicate the base standard and version, as well as any profile that applies to the content or encoding. Ideally the identifier could be dereferenced to obtain information about the applicable specification. Identifiers for metadata encoding specifications to be used in the USGIN and NGDS systems will have to be formally defined and registered for such identifiers to be broadly useful.</w:t>
+              <w:rPr>
+                <w:rFonts w:eastAsia="Times New Roman" w:cs="Times New Roman"/>
+              </w:rPr>
+            </w:pPr>
+            <w:r>
+              <w:rPr>
+                <w:rFonts w:eastAsia="Times New Roman" w:cs="Times New Roman"/>
+              </w:rPr>
+              <w:t xml:space="preserve">Last metadata update/creation date-time stamp in </w:t>
+            </w:r>
+            <w:hyperlink r:id="rId18" w:anchor="Combined_date_and_time_representations" w:history="1">
+              <w:r>
+                <w:rPr>
+                  <w:rFonts w:eastAsia="MS Mincho" w:cs="Times New Roman"/>
+                  <w:color w:val="0000EE"/>
+                </w:rPr>
+                <w:t>ISO 8601 date and time</w:t>
+              </w:r>
+            </w:hyperlink>
+            <w:r>
+              <w:rPr>
+                <w:rFonts w:eastAsia="Times New Roman" w:cs="Times New Roman"/>
+              </w:rPr>
+              <w:t xml:space="preserve"> format. This may be automatically updated on metadata import if a metadata format conversion is necessary. </w:t>
             </w:r>
           </w:p>
         </w:tc>
@@ -6965,15 +7054,15 @@
               <w:spacing w:before="80" w:after="80"/>
               <w:contextualSpacing/>
               <w:rPr>
-                <w:rFonts w:eastAsia="MS Mincho" w:cs="Times New Roman"/>
-              </w:rPr>
-            </w:pPr>
-            <w:r>
-              <w:rPr>
-                <w:rFonts w:eastAsia="MS Mincho" w:cs="Times New Roman"/>
-                <w:b/>
-              </w:rPr>
-              <w:t>Metadata UUID</w:t>
+                <w:rFonts w:eastAsia="Times New Roman" w:cs="Times New Roman"/>
+              </w:rPr>
+            </w:pPr>
+            <w:r>
+              <w:rPr>
+                <w:rFonts w:eastAsia="Times New Roman" w:cs="Times New Roman"/>
+                <w:i/>
+              </w:rPr>
+              <w:t>Metadata Contact</w:t>
             </w:r>
           </w:p>
         </w:tc>
@@ -6986,24 +7075,24 @@
               <w:spacing w:before="80" w:after="80"/>
               <w:contextualSpacing/>
               <w:rPr>
-                <w:rFonts w:eastAsia="MS Mincho" w:cs="Times New Roman"/>
+                <w:rFonts w:eastAsia="Times New Roman" w:cs="Times New Roman"/>
                 <w:b/>
                 <w:color w:val="7F7F7F"/>
               </w:rPr>
             </w:pPr>
             <w:r>
               <w:rPr>
-                <w:rFonts w:eastAsia="MS Mincho" w:cs="Times New Roman"/>
-              </w:rPr>
-              <w:t>0</w:t>
-            </w:r>
-            <w:r>
-              <w:rPr>
-                <w:rFonts w:eastAsia="MS Mincho" w:cs="Times New Roman"/>
+                <w:rFonts w:eastAsia="Times New Roman" w:cs="Times New Roman"/>
+              </w:rPr>
+              <w:t>1</w:t>
+            </w:r>
+            <w:r>
+              <w:rPr>
+                <w:rFonts w:eastAsia="Times New Roman" w:cs="Times New Roman"/>
                 <w:b/>
                 <w:color w:val="7F7F7F"/>
               </w:rPr>
-              <w:t xml:space="preserve"> to 1 entry</w:t>
+              <w:t xml:space="preserve"> entry</w:t>
             </w:r>
           </w:p>
         </w:tc>
@@ -7015,14 +7104,267 @@
             <w:pPr>
               <w:spacing w:before="80" w:after="80"/>
               <w:contextualSpacing/>
-            </w:pPr>
-            <w:r>
+              <w:rPr>
+                <w:rFonts w:eastAsia="Times New Roman" w:cs="Times New Roman"/>
+              </w:rPr>
+            </w:pPr>
+            <w:r>
+              <w:rPr>
+                <w:rFonts w:eastAsia="Times New Roman" w:cs="Times New Roman"/>
+              </w:rPr>
+              <w:t xml:space="preserve">The party to contact with questions about the metadata itself. </w:t>
+            </w:r>
+            <w:r>
+              <w:rPr>
+                <w:rFonts w:eastAsia="Times New Roman" w:cs="Times New Roman"/>
+                <w:b/>
+                <w:color w:val="7A0000"/>
+                <w:u w:val="double"/>
+              </w:rPr>
+              <w:t>Organization Name</w:t>
+            </w:r>
+            <w:r>
+              <w:rPr>
+                <w:rFonts w:eastAsia="Times New Roman" w:cs="Times New Roman"/>
+              </w:rPr>
+              <w:t xml:space="preserve">, </w:t>
+            </w:r>
+            <w:r>
+              <w:rPr>
+                <w:rFonts w:eastAsia="Times New Roman" w:cs="Times New Roman"/>
+                <w:b/>
+              </w:rPr>
+              <w:t>Person Name, Street Address</w:t>
+            </w:r>
+            <w:r>
+              <w:rPr>
+                <w:rFonts w:eastAsia="Times New Roman" w:cs="Times New Roman"/>
+              </w:rPr>
+              <w:t xml:space="preserve">, </w:t>
+            </w:r>
+            <w:r>
+              <w:rPr>
+                <w:rFonts w:eastAsia="Times New Roman" w:cs="Times New Roman"/>
+                <w:b/>
+              </w:rPr>
+              <w:t>City</w:t>
+            </w:r>
+            <w:r>
+              <w:rPr>
+                <w:rFonts w:eastAsia="Times New Roman" w:cs="Times New Roman"/>
+              </w:rPr>
+              <w:t xml:space="preserve">, </w:t>
+            </w:r>
+            <w:r>
+              <w:rPr>
+                <w:rFonts w:eastAsia="Times New Roman" w:cs="Times New Roman"/>
+                <w:b/>
+              </w:rPr>
+              <w:t>State</w:t>
+            </w:r>
+            <w:r>
+              <w:rPr>
+                <w:rFonts w:eastAsia="Times New Roman" w:cs="Times New Roman"/>
+              </w:rPr>
+              <w:t xml:space="preserve">, </w:t>
+            </w:r>
+            <w:r>
+              <w:rPr>
+                <w:rFonts w:eastAsia="Times New Roman" w:cs="Times New Roman"/>
+                <w:b/>
+              </w:rPr>
+              <w:t>ZIP Code</w:t>
+            </w:r>
+            <w:r>
+              <w:rPr>
+                <w:rFonts w:eastAsia="Times New Roman" w:cs="Times New Roman"/>
+              </w:rPr>
+              <w:t xml:space="preserve">, </w:t>
+            </w:r>
+            <w:r>
+              <w:rPr>
+                <w:rFonts w:eastAsia="Times New Roman" w:cs="Times New Roman"/>
+                <w:b/>
+                <w:color w:val="7A0000"/>
+                <w:u w:val="double"/>
+              </w:rPr>
+              <w:t>Email</w:t>
+            </w:r>
+            <w:r>
+              <w:rPr>
+                <w:rFonts w:eastAsia="Times New Roman" w:cs="Times New Roman"/>
+              </w:rPr>
+              <w:t xml:space="preserve">, </w:t>
+            </w:r>
+            <w:r>
+              <w:rPr>
+                <w:rFonts w:eastAsia="Times New Roman" w:cs="Times New Roman"/>
+                <w:b/>
+              </w:rPr>
+              <w:t>Phone</w:t>
+            </w:r>
+            <w:r>
+              <w:rPr>
+                <w:rFonts w:eastAsia="Times New Roman" w:cs="Times New Roman"/>
+              </w:rPr>
+              <w:t xml:space="preserve">, </w:t>
+            </w:r>
+            <w:r>
+              <w:rPr>
+                <w:rFonts w:eastAsia="Times New Roman" w:cs="Times New Roman"/>
+                <w:b/>
+              </w:rPr>
+              <w:t>Fax, URL</w:t>
+            </w:r>
+            <w:r>
+              <w:rPr>
+                <w:rFonts w:eastAsia="Times New Roman" w:cs="Times New Roman"/>
+              </w:rPr>
+              <w:t xml:space="preserve">. </w:t>
+            </w:r>
+          </w:p>
+        </w:tc>
+      </w:tr>
+      <w:tr>
+        <w:tc>
+          <w:tcPr>
+            <w:tcW w:w="0" w:type="auto"/>
+          </w:tcPr>
+          <w:p>
+            <w:pPr>
+              <w:spacing w:before="80" w:after="80"/>
+              <w:contextualSpacing/>
+              <w:rPr>
+                <w:rFonts w:eastAsia="Times New Roman" w:cs="Times New Roman"/>
+              </w:rPr>
+            </w:pPr>
+            <w:r>
+              <w:rPr>
+                <w:rFonts w:eastAsia="Times New Roman" w:cs="Times New Roman"/>
+                <w:b/>
+                <w:color w:val="7A0000"/>
+                <w:u w:val="double"/>
+              </w:rPr>
+              <w:t>Metadata Specification</w:t>
+            </w:r>
+          </w:p>
+        </w:tc>
+        <w:tc>
+          <w:tcPr>
+            <w:tcW w:w="0" w:type="auto"/>
+          </w:tcPr>
+          <w:p>
+            <w:pPr>
+              <w:spacing w:before="80" w:after="80"/>
+              <w:contextualSpacing/>
+              <w:rPr>
+                <w:rFonts w:eastAsia="Times New Roman" w:cs="Times New Roman"/>
+                <w:b/>
+                <w:color w:val="7F7F7F"/>
+              </w:rPr>
+            </w:pPr>
+            <w:r>
+              <w:rPr>
+                <w:rFonts w:eastAsia="Times New Roman" w:cs="Times New Roman"/>
+              </w:rPr>
+              <w:t>1</w:t>
+            </w:r>
+            <w:r>
+              <w:rPr>
+                <w:rFonts w:eastAsia="Times New Roman" w:cs="Times New Roman"/>
+                <w:b/>
+                <w:color w:val="7F7F7F"/>
+              </w:rPr>
+              <w:t xml:space="preserve"> entry</w:t>
+            </w:r>
+          </w:p>
+        </w:tc>
+        <w:tc>
+          <w:tcPr>
+            <w:tcW w:w="0" w:type="auto"/>
+          </w:tcPr>
+          <w:p>
+            <w:pPr>
+              <w:spacing w:before="80" w:after="80"/>
+              <w:contextualSpacing/>
+            </w:pPr>
+            <w:r>
+              <w:rPr>
+                <w:rFonts w:eastAsia="Times New Roman" w:cs="Times New Roman"/>
+              </w:rPr>
+              <w:t>Identifier string for the metadata specification used to create a metadata record encoding this content. Should indicate the base standard and version, as well as any profile that applies to the content or encoding. Ideally the identifier could be dereferenced to obtain information about the applicable specification. Identifiers for metadata encoding specifications to be used in the USGIN and NGDS systems will have to be formally defined and registered for such identifiers to be broadly useful.</w:t>
+            </w:r>
+          </w:p>
+        </w:tc>
+      </w:tr>
+      <w:tr>
+        <w:tc>
+          <w:tcPr>
+            <w:tcW w:w="0" w:type="auto"/>
+          </w:tcPr>
+          <w:p>
+            <w:pPr>
+              <w:spacing w:before="80" w:after="80"/>
+              <w:contextualSpacing/>
               <w:rPr>
                 <w:rFonts w:eastAsia="MS Mincho" w:cs="Times New Roman"/>
               </w:rPr>
+            </w:pPr>
+            <w:r>
+              <w:rPr>
+                <w:rFonts w:eastAsia="MS Mincho" w:cs="Times New Roman"/>
+                <w:b/>
+              </w:rPr>
+              <w:t>Metadata UUID</w:t>
+            </w:r>
+          </w:p>
+        </w:tc>
+        <w:tc>
+          <w:tcPr>
+            <w:tcW w:w="0" w:type="auto"/>
+          </w:tcPr>
+          <w:p>
+            <w:pPr>
+              <w:spacing w:before="80" w:after="80"/>
+              <w:contextualSpacing/>
+              <w:rPr>
+                <w:rFonts w:eastAsia="MS Mincho" w:cs="Times New Roman"/>
+                <w:b/>
+                <w:color w:val="7F7F7F"/>
+              </w:rPr>
+            </w:pPr>
+            <w:r>
+              <w:rPr>
+                <w:rFonts w:eastAsia="MS Mincho" w:cs="Times New Roman"/>
+              </w:rPr>
+              <w:t>0</w:t>
+            </w:r>
+            <w:r>
+              <w:rPr>
+                <w:rFonts w:eastAsia="MS Mincho" w:cs="Times New Roman"/>
+                <w:b/>
+                <w:color w:val="7F7F7F"/>
+              </w:rPr>
+              <w:t xml:space="preserve"> to 1 entry</w:t>
+            </w:r>
+          </w:p>
+        </w:tc>
+        <w:tc>
+          <w:tcPr>
+            <w:tcW w:w="0" w:type="auto"/>
+          </w:tcPr>
+          <w:p>
+            <w:pPr>
+              <w:spacing w:before="80" w:after="80"/>
+              <w:contextualSpacing/>
+            </w:pPr>
+            <w:r>
+              <w:rPr>
+                <w:rFonts w:eastAsia="MS Mincho" w:cs="Times New Roman"/>
+              </w:rPr>
               <w:t>A Universally Unique Identifier (</w:t>
             </w:r>
-            <w:hyperlink r:id="rId18" w:history="1">
+            <w:hyperlink r:id="rId19" w:history="1">
               <w:r>
                 <w:rPr>
                   <w:rFonts w:eastAsia="MS Mincho" w:cs="Times New Roman"/>
@@ -7045,11 +7387,11 @@
       <w:pPr>
         <w:pStyle w:val="Heading2"/>
       </w:pPr>
-      <w:bookmarkStart w:id="10" w:name="_Toc349023746"/>
+      <w:bookmarkStart w:id="64" w:name="_Toc349023746"/>
       <w:r>
         <w:t>Metadata interchange format</w:t>
       </w:r>
-      <w:bookmarkEnd w:id="10"/>
+      <w:bookmarkEnd w:id="64"/>
     </w:p>
     <w:p>
       <w:r>
@@ -7092,11 +7434,11 @@
       <w:pPr>
         <w:pStyle w:val="Heading3"/>
       </w:pPr>
-      <w:bookmarkStart w:id="11" w:name="_Toc349023747"/>
+      <w:bookmarkStart w:id="65" w:name="_Toc349023747"/>
       <w:r>
         <w:t>Links</w:t>
       </w:r>
-      <w:bookmarkEnd w:id="11"/>
+      <w:bookmarkEnd w:id="65"/>
     </w:p>
     <w:p>
       <w:r>
@@ -7153,7 +7495,7 @@
       <w:r>
         <w:t xml:space="preserve">A content specification for such machine-actionable links is discussed in a separate </w:t>
       </w:r>
-      <w:hyperlink r:id="rId19" w:history="1">
+      <w:hyperlink r:id="rId20" w:history="1">
         <w:r>
           <w:rPr>
             <w:rStyle w:val="Hyperlink"/>
@@ -7202,27 +7544,14 @@
       <w:r>
         <w:t xml:space="preserve">Table </w:t>
       </w:r>
-      <w:r>
-        <w:fldChar w:fldCharType="begin"/>
-      </w:r>
-      <w:r>
-        <w:instrText xml:space="preserve"> SEQ Table \* ARABIC </w:instrText>
-      </w:r>
-      <w:r>
-        <w:fldChar w:fldCharType="separate"/>
-      </w:r>
-      <w:r>
-        <w:rPr>
-          <w:noProof/>
-        </w:rPr>
-        <w:t>3</w:t>
-      </w:r>
-      <w:r>
-        <w:rPr>
-          <w:noProof/>
-        </w:rPr>
-        <w:fldChar w:fldCharType="end"/>
-      </w:r>
+      <w:fldSimple w:instr=" SEQ Table \* ARABIC ">
+        <w:r>
+          <w:rPr>
+            <w:noProof/>
+          </w:rPr>
+          <w:t>3</w:t>
+        </w:r>
+      </w:fldSimple>
       <w:r>
         <w:t>.</w:t>
       </w:r>
@@ -8431,11 +8760,11 @@
       <w:pPr>
         <w:pStyle w:val="Heading2"/>
       </w:pPr>
-      <w:bookmarkStart w:id="12" w:name="_Toc349023748"/>
+      <w:bookmarkStart w:id="66" w:name="_Toc349023748"/>
       <w:r>
         <w:t>Catalog system</w:t>
       </w:r>
-      <w:bookmarkEnd w:id="12"/>
+      <w:bookmarkEnd w:id="66"/>
     </w:p>
     <w:p>
       <w:r>
@@ -8548,11 +8877,11 @@
       <w:pPr>
         <w:pStyle w:val="Heading1"/>
       </w:pPr>
-      <w:bookmarkStart w:id="13" w:name="_Toc349023749"/>
+      <w:bookmarkStart w:id="67" w:name="_Toc349023749"/>
       <w:r>
         <w:t>Data access</w:t>
       </w:r>
-      <w:bookmarkEnd w:id="13"/>
+      <w:bookmarkEnd w:id="67"/>
     </w:p>
     <w:p>
       <w:r>
@@ -8578,13 +8907,13 @@
       <w:pPr>
         <w:pStyle w:val="Heading2"/>
       </w:pPr>
-      <w:bookmarkStart w:id="14" w:name="_Ref348640266"/>
-      <w:bookmarkStart w:id="15" w:name="_Toc349023750"/>
+      <w:bookmarkStart w:id="68" w:name="_Ref348640266"/>
+      <w:bookmarkStart w:id="69" w:name="_Toc349023750"/>
       <w:r>
         <w:t>Access platforms</w:t>
       </w:r>
-      <w:bookmarkEnd w:id="14"/>
-      <w:bookmarkEnd w:id="15"/>
+      <w:bookmarkEnd w:id="68"/>
+      <w:bookmarkEnd w:id="69"/>
     </w:p>
     <w:p>
       <w:r>
@@ -8595,11 +8924,11 @@
       <w:pPr>
         <w:pStyle w:val="Heading3"/>
       </w:pPr>
-      <w:bookmarkStart w:id="16" w:name="_Toc349023751"/>
+      <w:bookmarkStart w:id="70" w:name="_Toc349023751"/>
       <w:r>
         <w:t>Web applications</w:t>
       </w:r>
-      <w:bookmarkEnd w:id="16"/>
+      <w:bookmarkEnd w:id="70"/>
     </w:p>
     <w:p>
       <w:r>
@@ -8655,15 +8984,7 @@
       </w:r>
       <w:proofErr w:type="spellEnd"/>
       <w:r>
-        <w:t xml:space="preserve">, python, </w:t>
-      </w:r>
-      <w:proofErr w:type="gramStart"/>
-      <w:r>
-        <w:t>java</w:t>
-      </w:r>
-      <w:proofErr w:type="gramEnd"/>
-      <w:r>
-        <w:t xml:space="preserve">) that is executed </w:t>
+        <w:t xml:space="preserve">, python, java) that is executed </w:t>
       </w:r>
       <w:r>
         <w:t>to run the application is downloaded from the web server when the application is activated. The</w:t>
@@ -8700,11 +9021,11 @@
       <w:pPr>
         <w:pStyle w:val="Heading3"/>
       </w:pPr>
-      <w:bookmarkStart w:id="17" w:name="_Toc349023752"/>
+      <w:bookmarkStart w:id="71" w:name="_Toc349023752"/>
       <w:r>
         <w:t>Files</w:t>
       </w:r>
-      <w:bookmarkEnd w:id="17"/>
+      <w:bookmarkEnd w:id="71"/>
     </w:p>
     <w:p>
       <w:r>
@@ -8715,12 +9036,12 @@
       <w:pPr>
         <w:pStyle w:val="Heading3"/>
       </w:pPr>
-      <w:bookmarkStart w:id="18" w:name="_Toc349023753"/>
+      <w:bookmarkStart w:id="72" w:name="_Toc349023753"/>
       <w:r>
         <w:lastRenderedPageBreak/>
         <w:t>Web Services</w:t>
       </w:r>
-      <w:bookmarkEnd w:id="18"/>
+      <w:bookmarkEnd w:id="72"/>
     </w:p>
     <w:p>
       <w:r>
@@ -8736,26 +9057,18 @@
         <w:t xml:space="preserve"> defines a simple set of </w:t>
       </w:r>
       <w:r>
-        <w:t xml:space="preserve">operations (GET, PUT, DELETE, </w:t>
-      </w:r>
-      <w:proofErr w:type="gramStart"/>
-      <w:r>
-        <w:t>POST</w:t>
-      </w:r>
-      <w:proofErr w:type="gramEnd"/>
-      <w:r>
-        <w:t>) that enable the World Wide Web. Technically, file-based access to resources via HTTP is a web service, but for the purposes of USGIN, data access through web services denotes capabilities that enable filtering or processing of the data beyond those available from HTTP.</w:t>
+        <w:t>operations (GET, PUT, DELETE, POST) that enable the World Wide Web. Technically, file-based access to resources via HTTP is a web service, but for the purposes of USGIN, data access through web services denotes capabilities that enable filtering or processing of the data beyond those available from HTTP.</w:t>
       </w:r>
     </w:p>
     <w:p>
       <w:pPr>
         <w:pStyle w:val="Heading2"/>
       </w:pPr>
-      <w:bookmarkStart w:id="19" w:name="_Toc349023754"/>
+      <w:bookmarkStart w:id="73" w:name="_Toc349023754"/>
       <w:r>
         <w:t>Resources and their representations</w:t>
       </w:r>
-      <w:bookmarkEnd w:id="19"/>
+      <w:bookmarkEnd w:id="73"/>
     </w:p>
     <w:p>
       <w:r>
@@ -8868,14 +9181,14 @@
       <w:pPr>
         <w:pStyle w:val="Heading2"/>
       </w:pPr>
-      <w:bookmarkStart w:id="20" w:name="_Toc349023755"/>
+      <w:bookmarkStart w:id="74" w:name="_Toc349023755"/>
       <w:r>
         <w:t>Data</w:t>
       </w:r>
       <w:r>
         <w:t xml:space="preserve"> access tiers</w:t>
       </w:r>
-      <w:bookmarkEnd w:id="20"/>
+      <w:bookmarkEnd w:id="74"/>
     </w:p>
     <w:p>
       <w:pPr>
@@ -9027,11 +9340,11 @@
       <w:pPr>
         <w:pStyle w:val="Heading2"/>
       </w:pPr>
-      <w:bookmarkStart w:id="21" w:name="_Toc349023756"/>
+      <w:bookmarkStart w:id="75" w:name="_Toc349023756"/>
       <w:r>
         <w:t>Content models</w:t>
       </w:r>
-      <w:bookmarkEnd w:id="21"/>
+      <w:bookmarkEnd w:id="75"/>
     </w:p>
     <w:p>
       <w:r>
@@ -9108,24 +9421,19 @@
       <w:r>
         <w:t xml:space="preserve"> </w:t>
       </w:r>
-      <w:proofErr w:type="gramStart"/>
-      <w:r>
-        <w:t>A major-minor numbering scheme is used to document content model versions.</w:t>
-      </w:r>
-      <w:proofErr w:type="gramEnd"/>
-      <w:r>
-        <w:t xml:space="preserve"> Major numbers indicate a model based on the same collection of use cases and approach to representation of a feature. Minor versions are incremented when fields are added or removed, obligation rules are changed, or data types are changed.</w:t>
+      <w:r>
+        <w:t>A major-minor numbering scheme is used to document content model versions. Major numbers indicate a model based on the same collection of use cases and approach to representation of a feature. Minor versions are incremented when fields are added or removed, obligation rules are changed, or data types are changed.</w:t>
       </w:r>
     </w:p>
     <w:p>
       <w:pPr>
         <w:pStyle w:val="Heading2"/>
       </w:pPr>
-      <w:bookmarkStart w:id="22" w:name="_Toc349023757"/>
+      <w:bookmarkStart w:id="76" w:name="_Toc349023757"/>
       <w:r>
         <w:t>Interchange format</w:t>
       </w:r>
-      <w:bookmarkEnd w:id="22"/>
+      <w:bookmarkEnd w:id="76"/>
     </w:p>
     <w:p>
       <w:r>
@@ -9246,11 +9554,11 @@
       <w:pPr>
         <w:pStyle w:val="Heading1"/>
       </w:pPr>
-      <w:bookmarkStart w:id="23" w:name="_Toc349023758"/>
+      <w:bookmarkStart w:id="77" w:name="_Toc349023758"/>
       <w:r>
         <w:t>Service protocols</w:t>
       </w:r>
-      <w:bookmarkEnd w:id="23"/>
+      <w:bookmarkEnd w:id="77"/>
     </w:p>
     <w:p>
       <w:r>
@@ -9312,14 +9620,14 @@
       <w:pPr>
         <w:pStyle w:val="Heading1"/>
       </w:pPr>
-      <w:bookmarkStart w:id="24" w:name="_Toc349023759"/>
+      <w:bookmarkStart w:id="78" w:name="_Toc349023759"/>
       <w:r>
         <w:t>Information</w:t>
       </w:r>
       <w:r>
         <w:t xml:space="preserve"> exchanges</w:t>
       </w:r>
-      <w:bookmarkEnd w:id="24"/>
+      <w:bookmarkEnd w:id="78"/>
     </w:p>
     <w:p>
       <w:r>
@@ -9362,12 +9670,12 @@
       <w:pPr>
         <w:pStyle w:val="Heading1"/>
       </w:pPr>
-      <w:bookmarkStart w:id="25" w:name="_Toc349023760"/>
+      <w:bookmarkStart w:id="79" w:name="_Toc349023760"/>
       <w:r>
         <w:lastRenderedPageBreak/>
         <w:t>System repositories and governance</w:t>
       </w:r>
-      <w:bookmarkEnd w:id="25"/>
+      <w:bookmarkEnd w:id="79"/>
     </w:p>
     <w:p>
       <w:r>
@@ -9387,7 +9695,7 @@
       <w:r>
         <w:t xml:space="preserve"> at </w:t>
       </w:r>
-      <w:hyperlink r:id="rId20" w:history="1">
+      <w:hyperlink r:id="rId21" w:history="1">
         <w:r>
           <w:rPr>
             <w:rStyle w:val="Hyperlink"/>
@@ -9406,7 +9714,7 @@
       <w:r>
         <w:t xml:space="preserve"> at </w:t>
       </w:r>
-      <w:hyperlink r:id="rId21" w:history="1">
+      <w:hyperlink r:id="rId22" w:history="1">
         <w:r>
           <w:rPr>
             <w:rStyle w:val="Hyperlink"/>
@@ -9447,11 +9755,11 @@
       <w:pPr>
         <w:pStyle w:val="Heading1"/>
       </w:pPr>
-      <w:bookmarkStart w:id="26" w:name="_Toc349023761"/>
+      <w:bookmarkStart w:id="80" w:name="_Toc349023761"/>
       <w:r>
         <w:t>How to be part of USGIN</w:t>
       </w:r>
-      <w:bookmarkEnd w:id="26"/>
+      <w:bookmarkEnd w:id="80"/>
     </w:p>
     <w:p>
       <w:r>
@@ -9482,27 +9790,19 @@
       <w:pPr>
         <w:pStyle w:val="Heading1"/>
       </w:pPr>
-      <w:bookmarkStart w:id="27" w:name="_Toc349023762"/>
+      <w:bookmarkStart w:id="81" w:name="_Toc349023762"/>
       <w:r>
         <w:t>Current Online Resources</w:t>
       </w:r>
-      <w:bookmarkEnd w:id="27"/>
+      <w:bookmarkEnd w:id="81"/>
     </w:p>
     <w:p>
       <w:r>
-        <w:t xml:space="preserve">USGIN currently is operating with a CSW </w:t>
-      </w:r>
-      <w:proofErr w:type="gramStart"/>
-      <w:r>
-        <w:t>catalog,</w:t>
-      </w:r>
-      <w:proofErr w:type="gramEnd"/>
-      <w:r>
-        <w:t xml:space="preserve"> several search applications, a collection of content models, a USGIN repository, and a system website for accessing specifications and educational material, and a community web site catering to developers.</w:t>
+        <w:t>USGIN currently is operating with a CSW catalog, several search applications, a collection of content models, a USGIN repository, and a system website for accessing specifications and educational material, and a community web site catering to developers.</w:t>
       </w:r>
     </w:p>
     <w:p>
-      <w:hyperlink r:id="rId22" w:history="1">
+      <w:hyperlink r:id="rId23" w:history="1">
         <w:r>
           <w:rPr>
             <w:rStyle w:val="Hyperlink"/>
@@ -9512,7 +9812,7 @@
       </w:hyperlink>
     </w:p>
     <w:p>
-      <w:hyperlink r:id="rId23" w:history="1">
+      <w:hyperlink r:id="rId24" w:history="1">
         <w:r>
           <w:rPr>
             <w:rStyle w:val="Hyperlink"/>
@@ -9522,7 +9822,7 @@
       </w:hyperlink>
     </w:p>
     <w:p>
-      <w:hyperlink r:id="rId24" w:history="1">
+      <w:hyperlink r:id="rId25" w:history="1">
         <w:r>
           <w:rPr>
             <w:rStyle w:val="Hyperlink"/>
@@ -9532,7 +9832,7 @@
       </w:hyperlink>
     </w:p>
     <w:p>
-      <w:hyperlink r:id="rId25" w:history="1">
+      <w:hyperlink r:id="rId26" w:history="1">
         <w:r>
           <w:rPr>
             <w:rStyle w:val="Hyperlink"/>
@@ -9553,11 +9853,11 @@
       <w:pPr>
         <w:pStyle w:val="Heading1"/>
       </w:pPr>
-      <w:bookmarkStart w:id="28" w:name="_Toc349023763"/>
+      <w:bookmarkStart w:id="82" w:name="_Toc349023763"/>
       <w:r>
         <w:t>The Future</w:t>
       </w:r>
-      <w:bookmarkEnd w:id="28"/>
+      <w:bookmarkEnd w:id="82"/>
     </w:p>
     <w:p>
       <w:r>
@@ -9572,11 +9872,11 @@
       <w:pPr>
         <w:pStyle w:val="Heading1"/>
       </w:pPr>
-      <w:bookmarkStart w:id="29" w:name="_Toc349023764"/>
+      <w:bookmarkStart w:id="83" w:name="_Toc349023764"/>
       <w:r>
         <w:t>References</w:t>
       </w:r>
-      <w:bookmarkEnd w:id="29"/>
+      <w:bookmarkEnd w:id="83"/>
     </w:p>
     <w:p>
       <w:pPr>
@@ -9596,7 +9896,7 @@
       <w:r>
         <w:t xml:space="preserve">: Tucson, Arizona Geological Survey Open File Report 2008-01, 22 p. (accessible at </w:t>
       </w:r>
-      <w:hyperlink r:id="rId26" w:history="1">
+      <w:hyperlink r:id="rId27" w:history="1">
         <w:r>
           <w:rPr>
             <w:rStyle w:val="Hyperlink"/>
@@ -9629,7 +9929,7 @@
       <w:r>
         <w:t xml:space="preserve">: web page, </w:t>
       </w:r>
-      <w:hyperlink r:id="rId27" w:history="1">
+      <w:hyperlink r:id="rId28" w:history="1">
         <w:r>
           <w:rPr>
             <w:rStyle w:val="Hyperlink"/>
@@ -9670,7 +9970,7 @@
       <w:r>
         <w:t xml:space="preserve"> at </w:t>
       </w:r>
-      <w:hyperlink r:id="rId28" w:history="1">
+      <w:hyperlink r:id="rId29" w:history="1">
         <w:r>
           <w:rPr>
             <w:rStyle w:val="Hyperlink"/>
@@ -9739,15 +10039,7 @@
         <w:t xml:space="preserve"> </w:t>
       </w:r>
       <w:r>
-        <w:t>REST APIs must be hypertext driven: web blog and discussion, http://roy.gbiv.com/untangled/2008/rest-apis-must-be-hypertext-</w:t>
-      </w:r>
-      <w:proofErr w:type="gramStart"/>
-      <w:r>
-        <w:t>driven  (</w:t>
-      </w:r>
-      <w:proofErr w:type="gramEnd"/>
-      <w:r>
-        <w:t>accessed 2013-02-08).</w:t>
+        <w:t>REST APIs must be hypertext driven: web blog and discussion, http://roy.gbiv.com/untangled/2008/rest-apis-must-be-hypertext-driven  (accessed 2013-02-08).</w:t>
       </w:r>
     </w:p>
     <w:p>
@@ -9826,7 +10118,7 @@
       </w:r>
     </w:p>
     <w:sectPr>
-      <w:footerReference w:type="default" r:id="rId29"/>
+      <w:footerReference w:type="default" r:id="rId30"/>
       <w:pgSz w:w="12240" w:h="15840"/>
       <w:pgMar w:top="1440" w:right="1440" w:bottom="1440" w:left="1440" w:header="720" w:footer="720" w:gutter="0"/>
       <w:cols w:space="720"/>
@@ -9836,8 +10128,179 @@
 </w:document>
 </file>
 
+<file path=word/comments.xml><?xml version="1.0" encoding="utf-8"?>
+<w:comments xmlns:wpc="http://schemas.microsoft.com/office/word/2010/wordprocessingCanvas" xmlns:mo="http://schemas.microsoft.com/office/mac/office/2008/main" xmlns:mc="http://schemas.openxmlformats.org/markup-compatibility/2006" xmlns:mv="urn:schemas-microsoft-com:mac:vml" xmlns:o="urn:schemas-microsoft-com:office:office" xmlns:r="http://schemas.openxmlformats.org/officeDocument/2006/relationships" xmlns:m="http://schemas.openxmlformats.org/officeDocument/2006/math" xmlns:v="urn:schemas-microsoft-com:vml" xmlns:wp14="http://schemas.microsoft.com/office/word/2010/wordprocessingDrawing" xmlns:wp="http://schemas.openxmlformats.org/drawingml/2006/wordprocessingDrawing" xmlns:w10="urn:schemas-microsoft-com:office:word" xmlns:w="http://schemas.openxmlformats.org/wordprocessingml/2006/main" xmlns:w14="http://schemas.microsoft.com/office/word/2010/wordml" xmlns:wpg="http://schemas.microsoft.com/office/word/2010/wordprocessingGroup" xmlns:wpi="http://schemas.microsoft.com/office/word/2010/wordprocessingInk" xmlns:wne="http://schemas.microsoft.com/office/word/2006/wordml" xmlns:wps="http://schemas.microsoft.com/office/word/2010/wordprocessingShape" mc:Ignorable="w14 wp14">
+  <w:comment w:id="2" w:author="Ryan Clark" w:date="2013-02-22T09:17:00Z" w:initials="RC">
+    <w:p>
+      <w:pPr>
+        <w:pStyle w:val="CommentText"/>
+      </w:pPr>
+      <w:ins w:id="8" w:author="Ryan Clark" w:date="2013-02-22T09:17:00Z">
+        <w:r>
+          <w:rPr>
+            <w:rStyle w:val="CommentReference"/>
+          </w:rPr>
+          <w:annotationRef/>
+        </w:r>
+      </w:ins>
+      <w:r>
+        <w:rPr>
+          <w:rStyle w:val="CommentReference"/>
+        </w:rPr>
+        <w:annotationRef/>
+      </w:r>
+      <w:r>
+        <w:t xml:space="preserve">This isn’t the right sentence, but needs to not only tell me WHAT </w:t>
+      </w:r>
+      <w:proofErr w:type="spellStart"/>
+      <w:r>
+        <w:t>usgin</w:t>
+      </w:r>
+      <w:proofErr w:type="spellEnd"/>
+      <w:r>
+        <w:t xml:space="preserve"> is, but WHY it is a good thing, right out of the gate.</w:t>
+      </w:r>
+    </w:p>
+  </w:comment>
+  <w:comment w:id="10" w:author="Ryan Clark" w:date="2013-02-22T09:18:00Z" w:initials="RC">
+    <w:p>
+      <w:pPr>
+        <w:pStyle w:val="CommentText"/>
+      </w:pPr>
+      <w:r>
+        <w:rPr>
+          <w:rStyle w:val="CommentReference"/>
+        </w:rPr>
+        <w:annotationRef/>
+      </w:r>
+      <w:r>
+        <w:t>Second sentence in the first paragraph that states what USGIN “is”. Could they be condensed or consolidated into one sentence?</w:t>
+      </w:r>
+    </w:p>
+  </w:comment>
+  <w:comment w:id="11" w:author="Ryan Clark" w:date="2013-02-22T09:18:00Z" w:initials="RC">
+    <w:p>
+      <w:pPr>
+        <w:pStyle w:val="CommentText"/>
+      </w:pPr>
+      <w:r>
+        <w:rPr>
+          <w:rStyle w:val="CommentReference"/>
+        </w:rPr>
+        <w:annotationRef/>
+      </w:r>
+      <w:r>
+        <w:t xml:space="preserve">Is it “USGIN” or “the USGIN”. Just for consistency </w:t>
+      </w:r>
+    </w:p>
+  </w:comment>
+  <w:comment w:id="12" w:author="Ryan Clark" w:date="2013-02-22T09:20:00Z" w:initials="RC">
+    <w:p>
+      <w:pPr>
+        <w:pStyle w:val="CommentText"/>
+      </w:pPr>
+      <w:r>
+        <w:t xml:space="preserve">Isn’t clear that </w:t>
+      </w:r>
+      <w:r>
+        <w:rPr>
+          <w:rStyle w:val="CommentReference"/>
+        </w:rPr>
+        <w:annotationRef/>
+      </w:r>
+      <w:r>
+        <w:t>the fact that it is loosely coupled is relevant to the rest of the sentence</w:t>
+      </w:r>
+    </w:p>
+  </w:comment>
+  <w:comment w:id="20" w:author="Ryan Clark" w:date="2013-02-22T09:23:00Z" w:initials="RC">
+    <w:p>
+      <w:pPr>
+        <w:pStyle w:val="CommentText"/>
+      </w:pPr>
+      <w:r>
+        <w:rPr>
+          <w:rStyle w:val="CommentReference"/>
+        </w:rPr>
+        <w:annotationRef/>
+      </w:r>
+      <w:r>
+        <w:t>This could be tricky, since that terminology is more or less adopted by the RDF world and we’re not really participating in that right now</w:t>
+      </w:r>
+    </w:p>
+  </w:comment>
+  <w:comment w:id="34" w:author="Ryan Clark" w:date="2013-02-22T09:27:00Z" w:initials="RC">
+    <w:p>
+      <w:pPr>
+        <w:pStyle w:val="CommentText"/>
+      </w:pPr>
+      <w:r>
+        <w:rPr>
+          <w:rStyle w:val="CommentReference"/>
+        </w:rPr>
+        <w:annotationRef/>
+      </w:r>
+      <w:r>
+        <w:t>Above you referred to catalogs as “distributed registries”. Again, might want to be more consistent in the terminology.</w:t>
+      </w:r>
+    </w:p>
+  </w:comment>
+  <w:comment w:id="38" w:author="Ryan Clark" w:date="2013-02-22T09:29:00Z" w:initials="RC">
+    <w:p>
+      <w:pPr>
+        <w:pStyle w:val="CommentText"/>
+      </w:pPr>
+      <w:r>
+        <w:rPr>
+          <w:rStyle w:val="CommentReference"/>
+        </w:rPr>
+        <w:annotationRef/>
+      </w:r>
+      <w:r>
+        <w:t>This bit about extend basic web functionality is repeated from the beginning of the sentence</w:t>
+      </w:r>
+    </w:p>
+  </w:comment>
+  <w:comment w:id="47" w:author="Ryan Clark" w:date="2013-02-22T09:32:00Z" w:initials="RC">
+    <w:p>
+      <w:pPr>
+        <w:pStyle w:val="CommentText"/>
+      </w:pPr>
+      <w:r>
+        <w:rPr>
+          <w:rStyle w:val="CommentReference"/>
+        </w:rPr>
+        <w:annotationRef/>
+      </w:r>
+      <w:r>
+        <w:t>I feel like its vague what a “community of practice” is or does.</w:t>
+      </w:r>
+    </w:p>
+  </w:comment>
+  <w:comment w:id="54" w:author="Ryan Clark" w:date="2013-02-22T09:35:00Z" w:initials="RC">
+    <w:p>
+      <w:pPr>
+        <w:pStyle w:val="CommentText"/>
+      </w:pPr>
+      <w:r>
+        <w:rPr>
+          <w:rStyle w:val="CommentReference"/>
+        </w:rPr>
+        <w:annotationRef/>
+      </w:r>
+      <w:r>
+        <w:t>Not Geoscience Information Network?</w:t>
+      </w:r>
+      <w:r>
+        <w:t xml:space="preserve"> Is GIN the same as USGIN?</w:t>
+      </w:r>
+    </w:p>
+  </w:comment>
+</w:comments>
+</file>
+
 <file path=word/endnotes.xml><?xml version="1.0" encoding="utf-8"?>
-<w:endnotes xmlns:wpc="http://schemas.microsoft.com/office/word/2010/wordprocessingCanvas" xmlns:mc="http://schemas.openxmlformats.org/markup-compatibility/2006" xmlns:o="urn:schemas-microsoft-com:office:office" xmlns:r="http://schemas.openxmlformats.org/officeDocument/2006/relationships" xmlns:m="http://schemas.openxmlformats.org/officeDocument/2006/math" xmlns:v="urn:schemas-microsoft-com:vml" xmlns:wp14="http://schemas.microsoft.com/office/word/2010/wordprocessingDrawing" xmlns:wp="http://schemas.openxmlformats.org/drawingml/2006/wordprocessingDrawing" xmlns:w10="urn:schemas-microsoft-com:office:word" xmlns:w="http://schemas.openxmlformats.org/wordprocessingml/2006/main" xmlns:w14="http://schemas.microsoft.com/office/word/2010/wordml" xmlns:wpg="http://schemas.microsoft.com/office/word/2010/wordprocessingGroup" xmlns:wpi="http://schemas.microsoft.com/office/word/2010/wordprocessingInk" xmlns:wne="http://schemas.microsoft.com/office/word/2006/wordml" xmlns:wps="http://schemas.microsoft.com/office/word/2010/wordprocessingShape" mc:Ignorable="w14 wp14">
+<w:endnotes xmlns:wpc="http://schemas.microsoft.com/office/word/2010/wordprocessingCanvas" xmlns:mo="http://schemas.microsoft.com/office/mac/office/2008/main" xmlns:mc="http://schemas.openxmlformats.org/markup-compatibility/2006" xmlns:mv="urn:schemas-microsoft-com:mac:vml" xmlns:o="urn:schemas-microsoft-com:office:office" xmlns:r="http://schemas.openxmlformats.org/officeDocument/2006/relationships" xmlns:m="http://schemas.openxmlformats.org/officeDocument/2006/math" xmlns:v="urn:schemas-microsoft-com:vml" xmlns:wp14="http://schemas.microsoft.com/office/word/2010/wordprocessingDrawing" xmlns:wp="http://schemas.openxmlformats.org/drawingml/2006/wordprocessingDrawing" xmlns:w10="urn:schemas-microsoft-com:office:word" xmlns:w="http://schemas.openxmlformats.org/wordprocessingml/2006/main" xmlns:w14="http://schemas.microsoft.com/office/word/2010/wordml" xmlns:wpg="http://schemas.microsoft.com/office/word/2010/wordprocessingGroup" xmlns:wpi="http://schemas.microsoft.com/office/word/2010/wordprocessingInk" xmlns:wne="http://schemas.microsoft.com/office/word/2006/wordml" xmlns:wps="http://schemas.microsoft.com/office/word/2010/wordprocessingShape" mc:Ignorable="w14 wp14">
   <w:endnote w:type="separator" w:id="-1">
     <w:p>
       <w:pPr>
@@ -9862,7 +10325,7 @@
 </file>
 
 <file path=word/footer1.xml><?xml version="1.0" encoding="utf-8"?>
-<w:ftr xmlns:wpc="http://schemas.microsoft.com/office/word/2010/wordprocessingCanvas" xmlns:mc="http://schemas.openxmlformats.org/markup-compatibility/2006" xmlns:o="urn:schemas-microsoft-com:office:office" xmlns:r="http://schemas.openxmlformats.org/officeDocument/2006/relationships" xmlns:m="http://schemas.openxmlformats.org/officeDocument/2006/math" xmlns:v="urn:schemas-microsoft-com:vml" xmlns:wp14="http://schemas.microsoft.com/office/word/2010/wordprocessingDrawing" xmlns:wp="http://schemas.openxmlformats.org/drawingml/2006/wordprocessingDrawing" xmlns:w10="urn:schemas-microsoft-com:office:word" xmlns:w="http://schemas.openxmlformats.org/wordprocessingml/2006/main" xmlns:w14="http://schemas.microsoft.com/office/word/2010/wordml" xmlns:wpg="http://schemas.microsoft.com/office/word/2010/wordprocessingGroup" xmlns:wpi="http://schemas.microsoft.com/office/word/2010/wordprocessingInk" xmlns:wne="http://schemas.microsoft.com/office/word/2006/wordml" xmlns:wps="http://schemas.microsoft.com/office/word/2010/wordprocessingShape" mc:Ignorable="w14 wp14">
+<w:ftr xmlns:wpc="http://schemas.microsoft.com/office/word/2010/wordprocessingCanvas" xmlns:mo="http://schemas.microsoft.com/office/mac/office/2008/main" xmlns:mc="http://schemas.openxmlformats.org/markup-compatibility/2006" xmlns:mv="urn:schemas-microsoft-com:mac:vml" xmlns:o="urn:schemas-microsoft-com:office:office" xmlns:r="http://schemas.openxmlformats.org/officeDocument/2006/relationships" xmlns:m="http://schemas.openxmlformats.org/officeDocument/2006/math" xmlns:v="urn:schemas-microsoft-com:vml" xmlns:wp14="http://schemas.microsoft.com/office/word/2010/wordprocessingDrawing" xmlns:wp="http://schemas.openxmlformats.org/drawingml/2006/wordprocessingDrawing" xmlns:w10="urn:schemas-microsoft-com:office:word" xmlns:w="http://schemas.openxmlformats.org/wordprocessingml/2006/main" xmlns:w14="http://schemas.microsoft.com/office/word/2010/wordml" xmlns:wpg="http://schemas.microsoft.com/office/word/2010/wordprocessingGroup" xmlns:wpi="http://schemas.microsoft.com/office/word/2010/wordprocessingInk" xmlns:wne="http://schemas.microsoft.com/office/word/2006/wordml" xmlns:wps="http://schemas.microsoft.com/office/word/2010/wordprocessingShape" mc:Ignorable="w14 wp14">
   <w:sdt>
     <w:sdtPr>
       <w:id w:val="-637422451"/>
@@ -9895,7 +10358,7 @@
           <w:rPr>
             <w:noProof/>
           </w:rPr>
-          <w:t>2</w:t>
+          <w:t>4</w:t>
         </w:r>
         <w:r>
           <w:rPr>
@@ -9915,7 +10378,7 @@
 </file>
 
 <file path=word/footnotes.xml><?xml version="1.0" encoding="utf-8"?>
-<w:footnotes xmlns:wpc="http://schemas.microsoft.com/office/word/2010/wordprocessingCanvas" xmlns:mc="http://schemas.openxmlformats.org/markup-compatibility/2006" xmlns:o="urn:schemas-microsoft-com:office:office" xmlns:r="http://schemas.openxmlformats.org/officeDocument/2006/relationships" xmlns:m="http://schemas.openxmlformats.org/officeDocument/2006/math" xmlns:v="urn:schemas-microsoft-com:vml" xmlns:wp14="http://schemas.microsoft.com/office/word/2010/wordprocessingDrawing" xmlns:wp="http://schemas.openxmlformats.org/drawingml/2006/wordprocessingDrawing" xmlns:w10="urn:schemas-microsoft-com:office:word" xmlns:w="http://schemas.openxmlformats.org/wordprocessingml/2006/main" xmlns:w14="http://schemas.microsoft.com/office/word/2010/wordml" xmlns:wpg="http://schemas.microsoft.com/office/word/2010/wordprocessingGroup" xmlns:wpi="http://schemas.microsoft.com/office/word/2010/wordprocessingInk" xmlns:wne="http://schemas.microsoft.com/office/word/2006/wordml" xmlns:wps="http://schemas.microsoft.com/office/word/2010/wordprocessingShape" mc:Ignorable="w14 wp14">
+<w:footnotes xmlns:wpc="http://schemas.microsoft.com/office/word/2010/wordprocessingCanvas" xmlns:mo="http://schemas.microsoft.com/office/mac/office/2008/main" xmlns:mc="http://schemas.openxmlformats.org/markup-compatibility/2006" xmlns:mv="urn:schemas-microsoft-com:mac:vml" xmlns:o="urn:schemas-microsoft-com:office:office" xmlns:r="http://schemas.openxmlformats.org/officeDocument/2006/relationships" xmlns:m="http://schemas.openxmlformats.org/officeDocument/2006/math" xmlns:v="urn:schemas-microsoft-com:vml" xmlns:wp14="http://schemas.microsoft.com/office/word/2010/wordprocessingDrawing" xmlns:wp="http://schemas.openxmlformats.org/drawingml/2006/wordprocessingDrawing" xmlns:w10="urn:schemas-microsoft-com:office:word" xmlns:w="http://schemas.openxmlformats.org/wordprocessingml/2006/main" xmlns:w14="http://schemas.microsoft.com/office/word/2010/wordml" xmlns:wpg="http://schemas.microsoft.com/office/word/2010/wordprocessingGroup" xmlns:wpi="http://schemas.microsoft.com/office/word/2010/wordprocessingInk" xmlns:wne="http://schemas.microsoft.com/office/word/2006/wordml" xmlns:wps="http://schemas.microsoft.com/office/word/2010/wordprocessingShape" mc:Ignorable="w14 wp14">
   <w:footnote w:type="separator" w:id="-1">
     <w:p>
       <w:pPr>
@@ -9940,7 +10403,7 @@
 </file>
 
 <file path=word/numbering.xml><?xml version="1.0" encoding="utf-8"?>
-<w:numbering xmlns:wpc="http://schemas.microsoft.com/office/word/2010/wordprocessingCanvas" xmlns:mc="http://schemas.openxmlformats.org/markup-compatibility/2006" xmlns:o="urn:schemas-microsoft-com:office:office" xmlns:r="http://schemas.openxmlformats.org/officeDocument/2006/relationships" xmlns:m="http://schemas.openxmlformats.org/officeDocument/2006/math" xmlns:v="urn:schemas-microsoft-com:vml" xmlns:wp14="http://schemas.microsoft.com/office/word/2010/wordprocessingDrawing" xmlns:wp="http://schemas.openxmlformats.org/drawingml/2006/wordprocessingDrawing" xmlns:w10="urn:schemas-microsoft-com:office:word" xmlns:w="http://schemas.openxmlformats.org/wordprocessingml/2006/main" xmlns:w14="http://schemas.microsoft.com/office/word/2010/wordml" xmlns:wpg="http://schemas.microsoft.com/office/word/2010/wordprocessingGroup" xmlns:wpi="http://schemas.microsoft.com/office/word/2010/wordprocessingInk" xmlns:wne="http://schemas.microsoft.com/office/word/2006/wordml" xmlns:wps="http://schemas.microsoft.com/office/word/2010/wordprocessingShape" mc:Ignorable="w14 wp14">
+<w:numbering xmlns:wpc="http://schemas.microsoft.com/office/word/2010/wordprocessingCanvas" xmlns:mo="http://schemas.microsoft.com/office/mac/office/2008/main" xmlns:mc="http://schemas.openxmlformats.org/markup-compatibility/2006" xmlns:mv="urn:schemas-microsoft-com:mac:vml" xmlns:o="urn:schemas-microsoft-com:office:office" xmlns:r="http://schemas.openxmlformats.org/officeDocument/2006/relationships" xmlns:m="http://schemas.openxmlformats.org/officeDocument/2006/math" xmlns:v="urn:schemas-microsoft-com:vml" xmlns:wp14="http://schemas.microsoft.com/office/word/2010/wordprocessingDrawing" xmlns:wp="http://schemas.openxmlformats.org/drawingml/2006/wordprocessingDrawing" xmlns:w10="urn:schemas-microsoft-com:office:word" xmlns:w="http://schemas.openxmlformats.org/wordprocessingml/2006/main" xmlns:w14="http://schemas.microsoft.com/office/word/2010/wordml" xmlns:wpg="http://schemas.microsoft.com/office/word/2010/wordprocessingGroup" xmlns:wpi="http://schemas.microsoft.com/office/word/2010/wordprocessingInk" xmlns:wne="http://schemas.microsoft.com/office/word/2006/wordml" xmlns:wps="http://schemas.microsoft.com/office/word/2010/wordprocessingShape" mc:Ignorable="w14 wp14">
   <w:abstractNum w:abstractNumId="0">
     <w:nsid w:val="06CD0BDE"/>
     <w:multiLevelType w:val="hybridMultilevel"/>
@@ -10308,7 +10771,7 @@
       </w:pPr>
     </w:pPrDefault>
   </w:docDefaults>
-  <w:latentStyles w:defLockedState="0" w:defUIPriority="99" w:defSemiHidden="1" w:defUnhideWhenUsed="1" w:defQFormat="0" w:count="267">
+  <w:latentStyles w:defLockedState="0" w:defUIPriority="99" w:defSemiHidden="1" w:defUnhideWhenUsed="1" w:defQFormat="0" w:count="276">
     <w:lsdException w:name="Normal" w:semiHidden="0" w:uiPriority="0" w:unhideWhenUsed="0" w:qFormat="1"/>
     <w:lsdException w:name="heading 1" w:semiHidden="0" w:uiPriority="9" w:unhideWhenUsed="0" w:qFormat="1"/>
     <w:lsdException w:name="heading 2" w:uiPriority="9" w:qFormat="1"/>
@@ -11182,11 +11645,91 @@
     <w:link w:val="reference"/>
     <w:rsid w:val="00E04324"/>
   </w:style>
+  <w:style w:type="character" w:styleId="CommentReference">
+    <w:name w:val="annotation reference"/>
+    <w:basedOn w:val="DefaultParagraphFont"/>
+    <w:uiPriority w:val="99"/>
+    <w:semiHidden/>
+    <w:unhideWhenUsed/>
+    <w:rsid w:val="003A251F"/>
+    <w:rPr>
+      <w:sz w:val="18"/>
+      <w:szCs w:val="18"/>
+    </w:rPr>
+  </w:style>
+  <w:style w:type="paragraph" w:styleId="CommentText">
+    <w:name w:val="annotation text"/>
+    <w:basedOn w:val="Normal"/>
+    <w:link w:val="CommentTextChar"/>
+    <w:uiPriority w:val="99"/>
+    <w:semiHidden/>
+    <w:unhideWhenUsed/>
+    <w:rsid w:val="003A251F"/>
+    <w:pPr>
+      <w:spacing w:line="240" w:lineRule="auto"/>
+    </w:pPr>
+    <w:rPr>
+      <w:sz w:val="24"/>
+      <w:szCs w:val="24"/>
+    </w:rPr>
+  </w:style>
+  <w:style w:type="character" w:customStyle="1" w:styleId="CommentTextChar">
+    <w:name w:val="Comment Text Char"/>
+    <w:basedOn w:val="DefaultParagraphFont"/>
+    <w:link w:val="CommentText"/>
+    <w:uiPriority w:val="99"/>
+    <w:semiHidden/>
+    <w:rsid w:val="003A251F"/>
+    <w:rPr>
+      <w:sz w:val="24"/>
+      <w:szCs w:val="24"/>
+    </w:rPr>
+  </w:style>
+  <w:style w:type="paragraph" w:styleId="CommentSubject">
+    <w:name w:val="annotation subject"/>
+    <w:basedOn w:val="CommentText"/>
+    <w:next w:val="CommentText"/>
+    <w:link w:val="CommentSubjectChar"/>
+    <w:uiPriority w:val="99"/>
+    <w:semiHidden/>
+    <w:unhideWhenUsed/>
+    <w:rsid w:val="003A251F"/>
+    <w:rPr>
+      <w:b/>
+      <w:bCs/>
+      <w:sz w:val="20"/>
+      <w:szCs w:val="20"/>
+    </w:rPr>
+  </w:style>
+  <w:style w:type="character" w:customStyle="1" w:styleId="CommentSubjectChar">
+    <w:name w:val="Comment Subject Char"/>
+    <w:basedOn w:val="CommentTextChar"/>
+    <w:link w:val="CommentSubject"/>
+    <w:uiPriority w:val="99"/>
+    <w:semiHidden/>
+    <w:rsid w:val="003A251F"/>
+    <w:rPr>
+      <w:b/>
+      <w:bCs/>
+      <w:sz w:val="20"/>
+      <w:szCs w:val="20"/>
+    </w:rPr>
+  </w:style>
+  <w:style w:type="paragraph" w:styleId="Revision">
+    <w:name w:val="Revision"/>
+    <w:hidden/>
+    <w:uiPriority w:val="99"/>
+    <w:semiHidden/>
+    <w:rsid w:val="008566E1"/>
+    <w:pPr>
+      <w:spacing w:after="0" w:line="240" w:lineRule="auto"/>
+    </w:pPr>
+  </w:style>
 </w:styles>
 </file>
 
 <file path=word/stylesWithEffects.xml><?xml version="1.0" encoding="utf-8"?>
-<w:styles xmlns:wpc="http://schemas.microsoft.com/office/word/2010/wordprocessingCanvas" xmlns:mc="http://schemas.openxmlformats.org/markup-compatibility/2006" xmlns:o="urn:schemas-microsoft-com:office:office" xmlns:r="http://schemas.openxmlformats.org/officeDocument/2006/relationships" xmlns:m="http://schemas.openxmlformats.org/officeDocument/2006/math" xmlns:v="urn:schemas-microsoft-com:vml" xmlns:wp14="http://schemas.microsoft.com/office/word/2010/wordprocessingDrawing" xmlns:wp="http://schemas.openxmlformats.org/drawingml/2006/wordprocessingDrawing" xmlns:w10="urn:schemas-microsoft-com:office:word" xmlns:w="http://schemas.openxmlformats.org/wordprocessingml/2006/main" xmlns:w14="http://schemas.microsoft.com/office/word/2010/wordml" xmlns:wpg="http://schemas.microsoft.com/office/word/2010/wordprocessingGroup" xmlns:wpi="http://schemas.microsoft.com/office/word/2010/wordprocessingInk" xmlns:wne="http://schemas.microsoft.com/office/word/2006/wordml" xmlns:wps="http://schemas.microsoft.com/office/word/2010/wordprocessingShape" mc:Ignorable="w14 wp14">
+<w:styles xmlns:wpc="http://schemas.microsoft.com/office/word/2010/wordprocessingCanvas" xmlns:mo="http://schemas.microsoft.com/office/mac/office/2008/main" xmlns:mc="http://schemas.openxmlformats.org/markup-compatibility/2006" xmlns:mv="urn:schemas-microsoft-com:mac:vml" xmlns:o="urn:schemas-microsoft-com:office:office" xmlns:r="http://schemas.openxmlformats.org/officeDocument/2006/relationships" xmlns:m="http://schemas.openxmlformats.org/officeDocument/2006/math" xmlns:v="urn:schemas-microsoft-com:vml" xmlns:wp14="http://schemas.microsoft.com/office/word/2010/wordprocessingDrawing" xmlns:wp="http://schemas.openxmlformats.org/drawingml/2006/wordprocessingDrawing" xmlns:w10="urn:schemas-microsoft-com:office:word" xmlns:w="http://schemas.openxmlformats.org/wordprocessingml/2006/main" xmlns:w14="http://schemas.microsoft.com/office/word/2010/wordml" xmlns:wpg="http://schemas.microsoft.com/office/word/2010/wordprocessingGroup" xmlns:wpi="http://schemas.microsoft.com/office/word/2010/wordprocessingInk" xmlns:wne="http://schemas.microsoft.com/office/word/2006/wordml" xmlns:wps="http://schemas.microsoft.com/office/word/2010/wordprocessingShape" mc:Ignorable="w14 wp14">
   <w:docDefaults>
     <w:rPrDefault>
       <w:rPr>
@@ -11202,7 +11745,7 @@
       </w:pPr>
     </w:pPrDefault>
   </w:docDefaults>
-  <w:latentStyles w:defLockedState="0" w:defUIPriority="99" w:defSemiHidden="1" w:defUnhideWhenUsed="1" w:defQFormat="0" w:count="267">
+  <w:latentStyles w:defLockedState="0" w:defUIPriority="99" w:defSemiHidden="1" w:defUnhideWhenUsed="1" w:defQFormat="0" w:count="276">
     <w:lsdException w:name="Normal" w:semiHidden="0" w:uiPriority="0" w:unhideWhenUsed="0" w:qFormat="1"/>
     <w:lsdException w:name="heading 1" w:semiHidden="0" w:uiPriority="9" w:unhideWhenUsed="0" w:qFormat="1"/>
     <w:lsdException w:name="heading 2" w:uiPriority="9" w:qFormat="1"/>
@@ -12076,6 +12619,86 @@
     <w:link w:val="reference"/>
     <w:rsid w:val="00E04324"/>
   </w:style>
+  <w:style w:type="character" w:styleId="CommentReference">
+    <w:name w:val="annotation reference"/>
+    <w:basedOn w:val="DefaultParagraphFont"/>
+    <w:uiPriority w:val="99"/>
+    <w:semiHidden/>
+    <w:unhideWhenUsed/>
+    <w:rsid w:val="003A251F"/>
+    <w:rPr>
+      <w:sz w:val="18"/>
+      <w:szCs w:val="18"/>
+    </w:rPr>
+  </w:style>
+  <w:style w:type="paragraph" w:styleId="CommentText">
+    <w:name w:val="annotation text"/>
+    <w:basedOn w:val="Normal"/>
+    <w:link w:val="CommentTextChar"/>
+    <w:uiPriority w:val="99"/>
+    <w:semiHidden/>
+    <w:unhideWhenUsed/>
+    <w:rsid w:val="003A251F"/>
+    <w:pPr>
+      <w:spacing w:line="240" w:lineRule="auto"/>
+    </w:pPr>
+    <w:rPr>
+      <w:sz w:val="24"/>
+      <w:szCs w:val="24"/>
+    </w:rPr>
+  </w:style>
+  <w:style w:type="character" w:customStyle="1" w:styleId="CommentTextChar">
+    <w:name w:val="Comment Text Char"/>
+    <w:basedOn w:val="DefaultParagraphFont"/>
+    <w:link w:val="CommentText"/>
+    <w:uiPriority w:val="99"/>
+    <w:semiHidden/>
+    <w:rsid w:val="003A251F"/>
+    <w:rPr>
+      <w:sz w:val="24"/>
+      <w:szCs w:val="24"/>
+    </w:rPr>
+  </w:style>
+  <w:style w:type="paragraph" w:styleId="CommentSubject">
+    <w:name w:val="annotation subject"/>
+    <w:basedOn w:val="CommentText"/>
+    <w:next w:val="CommentText"/>
+    <w:link w:val="CommentSubjectChar"/>
+    <w:uiPriority w:val="99"/>
+    <w:semiHidden/>
+    <w:unhideWhenUsed/>
+    <w:rsid w:val="003A251F"/>
+    <w:rPr>
+      <w:b/>
+      <w:bCs/>
+      <w:sz w:val="20"/>
+      <w:szCs w:val="20"/>
+    </w:rPr>
+  </w:style>
+  <w:style w:type="character" w:customStyle="1" w:styleId="CommentSubjectChar">
+    <w:name w:val="Comment Subject Char"/>
+    <w:basedOn w:val="CommentTextChar"/>
+    <w:link w:val="CommentSubject"/>
+    <w:uiPriority w:val="99"/>
+    <w:semiHidden/>
+    <w:rsid w:val="003A251F"/>
+    <w:rPr>
+      <w:b/>
+      <w:bCs/>
+      <w:sz w:val="20"/>
+      <w:szCs w:val="20"/>
+    </w:rPr>
+  </w:style>
+  <w:style w:type="paragraph" w:styleId="Revision">
+    <w:name w:val="Revision"/>
+    <w:hidden/>
+    <w:uiPriority w:val="99"/>
+    <w:semiHidden/>
+    <w:rsid w:val="008566E1"/>
+    <w:pPr>
+      <w:spacing w:after="0" w:line="240" w:lineRule="auto"/>
+    </w:pPr>
+  </w:style>
 </w:styles>
 </file>
 
@@ -12369,7 +12992,7 @@
 </file>
 
 <file path=customXml/itemProps1.xml><?xml version="1.0" encoding="utf-8"?>
-<ds:datastoreItem xmlns:ds="http://schemas.openxmlformats.org/officeDocument/2006/customXml" ds:itemID="{8B91929B-DB4A-4295-B349-70A8FD829753}">
+<ds:datastoreItem xmlns:ds="http://schemas.openxmlformats.org/officeDocument/2006/customXml" ds:itemID="{6C6B22E8-23B8-A24F-BF94-10CD81A030DA}">
   <ds:schemaRefs>
     <ds:schemaRef ds:uri="http://schemas.openxmlformats.org/officeDocument/2006/bibliography"/>
   </ds:schemaRefs>

</xml_diff>